<commit_message>
Group1 committed by changing Test Defects
</commit_message>
<xml_diff>
--- a/PLP/PLP Documents/ProjectDocuments/DesignDocuments/LLD/Low Level Design_ADDEMPLOYEE.docx
+++ b/PLP/PLP Documents/ProjectDocuments/DesignDocuments/LLD/Low Level Design_ADDEMPLOYEE.docx
@@ -3088,7 +3088,39 @@
           <w:rFonts w:cs="Arial"/>
           <w:szCs w:val="20"/>
         </w:rPr>
-        <w:t>employee emailid, employee gender,  and employee password. If the entered employee</w:t>
+        <w:t xml:space="preserve">employee </w:t>
+      </w:r>
+      <w:proofErr w:type="spellStart"/>
+      <w:r>
+        <w:rPr>
+          <w:rFonts w:cs="Arial"/>
+          <w:szCs w:val="20"/>
+        </w:rPr>
+        <w:t>emailid</w:t>
+      </w:r>
+      <w:proofErr w:type="spellEnd"/>
+      <w:r>
+        <w:rPr>
+          <w:rFonts w:cs="Arial"/>
+          <w:szCs w:val="20"/>
+        </w:rPr>
+        <w:t>, employee gender</w:t>
+      </w:r>
+      <w:proofErr w:type="gramStart"/>
+      <w:r>
+        <w:rPr>
+          <w:rFonts w:cs="Arial"/>
+          <w:szCs w:val="20"/>
+        </w:rPr>
+        <w:t>,  and</w:t>
+      </w:r>
+      <w:proofErr w:type="gramEnd"/>
+      <w:r>
+        <w:rPr>
+          <w:rFonts w:cs="Arial"/>
+          <w:szCs w:val="20"/>
+        </w:rPr>
+        <w:t xml:space="preserve"> employee password. If the entered employee</w:t>
       </w:r>
       <w:r>
         <w:rPr>
@@ -3320,7 +3352,39 @@
                 <w:rFonts w:cs="Arial"/>
                 <w:szCs w:val="20"/>
               </w:rPr>
-              <w:t>PLP\PLP Documents\ProjectDocuments\DesignDocuments\HLD\Class Diagram</w:t>
+              <w:t>PLP\PLP Documents\</w:t>
+            </w:r>
+            <w:proofErr w:type="spellStart"/>
+            <w:r>
+              <w:rPr>
+                <w:rFonts w:cs="Arial"/>
+                <w:szCs w:val="20"/>
+              </w:rPr>
+              <w:t>ProjectDocuments</w:t>
+            </w:r>
+            <w:proofErr w:type="spellEnd"/>
+            <w:r>
+              <w:rPr>
+                <w:rFonts w:cs="Arial"/>
+                <w:szCs w:val="20"/>
+              </w:rPr>
+              <w:t>\</w:t>
+            </w:r>
+            <w:proofErr w:type="spellStart"/>
+            <w:r>
+              <w:rPr>
+                <w:rFonts w:cs="Arial"/>
+                <w:szCs w:val="20"/>
+              </w:rPr>
+              <w:t>DesignDocuments</w:t>
+            </w:r>
+            <w:proofErr w:type="spellEnd"/>
+            <w:r>
+              <w:rPr>
+                <w:rFonts w:cs="Arial"/>
+                <w:szCs w:val="20"/>
+              </w:rPr>
+              <w:t>\HLD\Class Diagram</w:t>
             </w:r>
           </w:p>
         </w:tc>
@@ -3368,7 +3432,23 @@
                 <w:rFonts w:cs="Arial"/>
                 <w:szCs w:val="20"/>
               </w:rPr>
-              <w:t>PLP\PLP Documents\ProjectDocuments\Requirements</w:t>
+              <w:t>PLP\PLP Documents\</w:t>
+            </w:r>
+            <w:proofErr w:type="spellStart"/>
+            <w:r>
+              <w:rPr>
+                <w:rFonts w:cs="Arial"/>
+                <w:szCs w:val="20"/>
+              </w:rPr>
+              <w:t>ProjectDocuments</w:t>
+            </w:r>
+            <w:proofErr w:type="spellEnd"/>
+            <w:r>
+              <w:rPr>
+                <w:rFonts w:cs="Arial"/>
+                <w:szCs w:val="20"/>
+              </w:rPr>
+              <w:t>\Requirements</w:t>
             </w:r>
           </w:p>
         </w:tc>
@@ -3481,7 +3561,39 @@
                 <w:rFonts w:cs="Arial"/>
                 <w:szCs w:val="20"/>
               </w:rPr>
-              <w:t>Documents\ProjectDocuments\DesignDocuments\HLD\DB Design</w:t>
+              <w:t>Documents\</w:t>
+            </w:r>
+            <w:proofErr w:type="spellStart"/>
+            <w:r>
+              <w:rPr>
+                <w:rFonts w:cs="Arial"/>
+                <w:szCs w:val="20"/>
+              </w:rPr>
+              <w:t>ProjectDocuments</w:t>
+            </w:r>
+            <w:proofErr w:type="spellEnd"/>
+            <w:r>
+              <w:rPr>
+                <w:rFonts w:cs="Arial"/>
+                <w:szCs w:val="20"/>
+              </w:rPr>
+              <w:t>\</w:t>
+            </w:r>
+            <w:proofErr w:type="spellStart"/>
+            <w:r>
+              <w:rPr>
+                <w:rFonts w:cs="Arial"/>
+                <w:szCs w:val="20"/>
+              </w:rPr>
+              <w:t>DesignDocuments</w:t>
+            </w:r>
+            <w:proofErr w:type="spellEnd"/>
+            <w:r>
+              <w:rPr>
+                <w:rFonts w:cs="Arial"/>
+                <w:szCs w:val="20"/>
+              </w:rPr>
+              <w:t>\HLD\DB Design</w:t>
             </w:r>
           </w:p>
         </w:tc>
@@ -3914,7 +4026,6 @@
       <w:pPr>
         <w:pStyle w:val="List1Exp"/>
       </w:pPr>
-      <w:bookmarkStart w:id="13" w:name="_GoBack"/>
       <w:r>
         <w:rPr>
           <w:noProof/>
@@ -3953,7 +4064,6 @@
           </wp:inline>
         </w:drawing>
       </w:r>
-      <w:bookmarkEnd w:id="13"/>
     </w:p>
     <w:p>
       <w:pPr>
@@ -4057,13 +4167,13 @@
           <w:rFonts w:hint="eastAsia"/>
         </w:rPr>
       </w:pPr>
-      <w:bookmarkStart w:id="14" w:name="_Toc299032546"/>
-      <w:bookmarkStart w:id="15" w:name="_Toc306116220"/>
+      <w:bookmarkStart w:id="13" w:name="_Toc299032546"/>
+      <w:bookmarkStart w:id="14" w:name="_Toc306116220"/>
       <w:r>
         <w:t>List Of Design Classes</w:t>
       </w:r>
+      <w:bookmarkEnd w:id="13"/>
       <w:bookmarkEnd w:id="14"/>
-      <w:bookmarkEnd w:id="15"/>
     </w:p>
     <w:tbl>
       <w:tblPr>
@@ -4340,7 +4450,15 @@
                 <w:rFonts w:eastAsia="Times New Roman" w:cs="Arial"/>
                 <w:szCs w:val="20"/>
               </w:rPr>
-              <w:t>Add Employee</w:t>
+              <w:t xml:space="preserve">Add </w:t>
+            </w:r>
+            <w:proofErr w:type="spellStart"/>
+            <w:r>
+              <w:rPr>
+                <w:rFonts w:eastAsia="Times New Roman" w:cs="Arial"/>
+                <w:szCs w:val="20"/>
+              </w:rPr>
+              <w:t>Employee</w:t>
             </w:r>
             <w:r>
               <w:rPr>
@@ -4349,6 +4467,7 @@
               </w:rPr>
               <w:t>Module</w:t>
             </w:r>
+            <w:proofErr w:type="spellEnd"/>
           </w:p>
         </w:tc>
         <w:tc>
@@ -4473,7 +4592,15 @@
                 <w:rFonts w:eastAsia="Times New Roman" w:cs="Arial"/>
                 <w:szCs w:val="20"/>
               </w:rPr>
-              <w:t>Add Employee</w:t>
+              <w:t xml:space="preserve">Add </w:t>
+            </w:r>
+            <w:proofErr w:type="spellStart"/>
+            <w:r>
+              <w:rPr>
+                <w:rFonts w:eastAsia="Times New Roman" w:cs="Arial"/>
+                <w:szCs w:val="20"/>
+              </w:rPr>
+              <w:t>Employee</w:t>
             </w:r>
             <w:r>
               <w:rPr>
@@ -4482,6 +4609,7 @@
               </w:rPr>
               <w:t>Module</w:t>
             </w:r>
+            <w:proofErr w:type="spellEnd"/>
           </w:p>
         </w:tc>
         <w:tc>
@@ -4499,6 +4627,7 @@
                 <w:szCs w:val="20"/>
               </w:rPr>
             </w:pPr>
+            <w:proofErr w:type="spellStart"/>
             <w:r>
               <w:rPr>
                 <w:rFonts w:eastAsia="Times New Roman" w:cs="Arial"/>
@@ -4513,6 +4642,7 @@
               </w:rPr>
               <w:t>Controller</w:t>
             </w:r>
+            <w:proofErr w:type="spellEnd"/>
           </w:p>
         </w:tc>
         <w:tc>
@@ -4586,15 +4716,79 @@
                 <w:color w:val="000000"/>
                 <w:szCs w:val="20"/>
               </w:rPr>
-              <w:t xml:space="preserve"> createEmployee</w:t>
-            </w:r>
+              <w:t xml:space="preserve"> </w:t>
+            </w:r>
+            <w:proofErr w:type="spellStart"/>
             <w:r>
               <w:rPr>
                 <w:rFonts w:cs="Arial"/>
                 <w:color w:val="000000"/>
                 <w:szCs w:val="20"/>
               </w:rPr>
-              <w:t xml:space="preserve">(@RequestBody ExpApp expapp) </w:t>
+              <w:t>createEmployee</w:t>
+            </w:r>
+            <w:proofErr w:type="spellEnd"/>
+            <w:r>
+              <w:rPr>
+                <w:rFonts w:cs="Arial"/>
+                <w:color w:val="000000"/>
+                <w:szCs w:val="20"/>
+              </w:rPr>
+              <w:t>(@</w:t>
+            </w:r>
+            <w:proofErr w:type="spellStart"/>
+            <w:r>
+              <w:rPr>
+                <w:rFonts w:cs="Arial"/>
+                <w:color w:val="000000"/>
+                <w:szCs w:val="20"/>
+              </w:rPr>
+              <w:t>RequestBody</w:t>
+            </w:r>
+            <w:proofErr w:type="spellEnd"/>
+            <w:r>
+              <w:rPr>
+                <w:rFonts w:cs="Arial"/>
+                <w:color w:val="000000"/>
+                <w:szCs w:val="20"/>
+              </w:rPr>
+              <w:t xml:space="preserve"> </w:t>
+            </w:r>
+            <w:proofErr w:type="spellStart"/>
+            <w:r>
+              <w:rPr>
+                <w:rFonts w:cs="Arial"/>
+                <w:color w:val="000000"/>
+                <w:szCs w:val="20"/>
+              </w:rPr>
+              <w:t>ExpApp</w:t>
+            </w:r>
+            <w:proofErr w:type="spellEnd"/>
+            <w:r>
+              <w:rPr>
+                <w:rFonts w:cs="Arial"/>
+                <w:color w:val="000000"/>
+                <w:szCs w:val="20"/>
+              </w:rPr>
+              <w:t xml:space="preserve"> </w:t>
+            </w:r>
+            <w:proofErr w:type="spellStart"/>
+            <w:r>
+              <w:rPr>
+                <w:rFonts w:cs="Arial"/>
+                <w:color w:val="000000"/>
+                <w:szCs w:val="20"/>
+              </w:rPr>
+              <w:t>expapp</w:t>
+            </w:r>
+            <w:proofErr w:type="spellEnd"/>
+            <w:r>
+              <w:rPr>
+                <w:rFonts w:cs="Arial"/>
+                <w:color w:val="000000"/>
+                <w:szCs w:val="20"/>
+              </w:rPr>
+              <w:t xml:space="preserve">) </w:t>
             </w:r>
           </w:p>
         </w:tc>
@@ -4652,8 +4846,26 @@
                 <w:rFonts w:eastAsia="Times New Roman" w:cs="Arial"/>
                 <w:szCs w:val="20"/>
               </w:rPr>
-              <w:t xml:space="preserve"> is called by the  EmployeeServiceImpl</w:t>
-            </w:r>
+              <w:t xml:space="preserve"> is called by </w:t>
+            </w:r>
+            <w:proofErr w:type="gramStart"/>
+            <w:r>
+              <w:rPr>
+                <w:rFonts w:eastAsia="Times New Roman" w:cs="Arial"/>
+                <w:szCs w:val="20"/>
+              </w:rPr>
+              <w:t xml:space="preserve">the  </w:t>
+            </w:r>
+            <w:proofErr w:type="spellStart"/>
+            <w:r>
+              <w:rPr>
+                <w:rFonts w:eastAsia="Times New Roman" w:cs="Arial"/>
+                <w:szCs w:val="20"/>
+              </w:rPr>
+              <w:t>EmployeeServiceImpl</w:t>
+            </w:r>
+            <w:proofErr w:type="spellEnd"/>
+            <w:proofErr w:type="gramEnd"/>
             <w:r>
               <w:rPr>
                 <w:rFonts w:eastAsia="Times New Roman" w:cs="Arial"/>
@@ -4666,7 +4878,39 @@
                 <w:rFonts w:eastAsia="Times New Roman" w:cs="Arial"/>
                 <w:szCs w:val="20"/>
               </w:rPr>
-              <w:t xml:space="preserve"> and the repository  IEmployeeDao acts as an interface.Using Postman, we insert the details of the employee.</w:t>
+              <w:t xml:space="preserve"> and the repository  </w:t>
+            </w:r>
+            <w:proofErr w:type="spellStart"/>
+            <w:r>
+              <w:rPr>
+                <w:rFonts w:eastAsia="Times New Roman" w:cs="Arial"/>
+                <w:szCs w:val="20"/>
+              </w:rPr>
+              <w:t>IEmployeeDao</w:t>
+            </w:r>
+            <w:proofErr w:type="spellEnd"/>
+            <w:r>
+              <w:rPr>
+                <w:rFonts w:eastAsia="Times New Roman" w:cs="Arial"/>
+                <w:szCs w:val="20"/>
+              </w:rPr>
+              <w:t xml:space="preserve"> acts as an </w:t>
+            </w:r>
+            <w:proofErr w:type="spellStart"/>
+            <w:r>
+              <w:rPr>
+                <w:rFonts w:eastAsia="Times New Roman" w:cs="Arial"/>
+                <w:szCs w:val="20"/>
+              </w:rPr>
+              <w:t>interface.Using</w:t>
+            </w:r>
+            <w:proofErr w:type="spellEnd"/>
+            <w:r>
+              <w:rPr>
+                <w:rFonts w:eastAsia="Times New Roman" w:cs="Arial"/>
+                <w:szCs w:val="20"/>
+              </w:rPr>
+              <w:t xml:space="preserve"> Postman, we insert the details of the employee.</w:t>
             </w:r>
           </w:p>
         </w:tc>
@@ -4720,7 +4964,15 @@
                 <w:rFonts w:eastAsia="Times New Roman" w:cs="Arial"/>
                 <w:szCs w:val="20"/>
               </w:rPr>
-              <w:t>Add Employee</w:t>
+              <w:t xml:space="preserve">Add </w:t>
+            </w:r>
+            <w:proofErr w:type="spellStart"/>
+            <w:r>
+              <w:rPr>
+                <w:rFonts w:eastAsia="Times New Roman" w:cs="Arial"/>
+                <w:szCs w:val="20"/>
+              </w:rPr>
+              <w:t>Employee</w:t>
             </w:r>
             <w:r>
               <w:rPr>
@@ -4729,6 +4981,7 @@
               </w:rPr>
               <w:t>Module</w:t>
             </w:r>
+            <w:proofErr w:type="spellEnd"/>
           </w:p>
         </w:tc>
         <w:tc>
@@ -4746,6 +4999,7 @@
                 <w:szCs w:val="20"/>
               </w:rPr>
             </w:pPr>
+            <w:proofErr w:type="spellStart"/>
             <w:r>
               <w:rPr>
                 <w:rFonts w:eastAsia="Times New Roman" w:cs="Arial"/>
@@ -4753,6 +5007,7 @@
               </w:rPr>
               <w:t>EmployeeServiceImpl</w:t>
             </w:r>
+            <w:proofErr w:type="spellEnd"/>
           </w:p>
         </w:tc>
         <w:tc>
@@ -4800,7 +5055,39 @@
                 <w:rFonts w:eastAsia="Times New Roman" w:cs="Arial"/>
                 <w:szCs w:val="20"/>
               </w:rPr>
-              <w:t xml:space="preserve"> save(ExpApp expapp)</w:t>
+              <w:t xml:space="preserve"> save(</w:t>
+            </w:r>
+            <w:proofErr w:type="spellStart"/>
+            <w:r>
+              <w:rPr>
+                <w:rFonts w:eastAsia="Times New Roman" w:cs="Arial"/>
+                <w:szCs w:val="20"/>
+              </w:rPr>
+              <w:t>ExpApp</w:t>
+            </w:r>
+            <w:proofErr w:type="spellEnd"/>
+            <w:r>
+              <w:rPr>
+                <w:rFonts w:eastAsia="Times New Roman" w:cs="Arial"/>
+                <w:szCs w:val="20"/>
+              </w:rPr>
+              <w:t xml:space="preserve"> </w:t>
+            </w:r>
+            <w:proofErr w:type="spellStart"/>
+            <w:r>
+              <w:rPr>
+                <w:rFonts w:eastAsia="Times New Roman" w:cs="Arial"/>
+                <w:szCs w:val="20"/>
+              </w:rPr>
+              <w:t>expapp</w:t>
+            </w:r>
+            <w:proofErr w:type="spellEnd"/>
+            <w:r>
+              <w:rPr>
+                <w:rFonts w:eastAsia="Times New Roman" w:cs="Arial"/>
+                <w:szCs w:val="20"/>
+              </w:rPr>
+              <w:t>)</w:t>
             </w:r>
           </w:p>
         </w:tc>
@@ -4878,7 +5165,15 @@
                 <w:rFonts w:eastAsia="Times New Roman" w:cs="Arial"/>
                 <w:szCs w:val="20"/>
               </w:rPr>
-              <w:t>Add Employee</w:t>
+              <w:t xml:space="preserve">Add </w:t>
+            </w:r>
+            <w:proofErr w:type="spellStart"/>
+            <w:r>
+              <w:rPr>
+                <w:rFonts w:eastAsia="Times New Roman" w:cs="Arial"/>
+                <w:szCs w:val="20"/>
+              </w:rPr>
+              <w:t>Employee</w:t>
             </w:r>
             <w:r>
               <w:rPr>
@@ -4887,6 +5182,7 @@
               </w:rPr>
               <w:t>Module</w:t>
             </w:r>
+            <w:proofErr w:type="spellEnd"/>
           </w:p>
         </w:tc>
         <w:tc>
@@ -4904,6 +5200,7 @@
                 <w:szCs w:val="20"/>
               </w:rPr>
             </w:pPr>
+            <w:proofErr w:type="spellStart"/>
             <w:r>
               <w:rPr>
                 <w:rFonts w:eastAsia="Times New Roman" w:cs="Arial"/>
@@ -4911,6 +5208,7 @@
               </w:rPr>
               <w:t>IEmployeeDao</w:t>
             </w:r>
+            <w:proofErr w:type="spellEnd"/>
           </w:p>
         </w:tc>
         <w:tc>
@@ -4965,8 +5263,17 @@
                 <w:rFonts w:eastAsia="Times New Roman" w:cs="Arial"/>
                 <w:szCs w:val="20"/>
               </w:rPr>
-              <w:t xml:space="preserve"> IEmployeeDao</w:t>
-            </w:r>
+              <w:t xml:space="preserve"> </w:t>
+            </w:r>
+            <w:proofErr w:type="spellStart"/>
+            <w:r>
+              <w:rPr>
+                <w:rFonts w:eastAsia="Times New Roman" w:cs="Arial"/>
+                <w:szCs w:val="20"/>
+              </w:rPr>
+              <w:t>IEmployeeDao</w:t>
+            </w:r>
+            <w:proofErr w:type="spellEnd"/>
             <w:r>
               <w:rPr>
                 <w:rFonts w:eastAsia="Times New Roman" w:cs="Arial"/>
@@ -4981,7 +5288,39 @@
                 <w:rFonts w:eastAsia="Times New Roman" w:cs="Arial"/>
                 <w:szCs w:val="20"/>
               </w:rPr>
-              <w:t xml:space="preserve"> JpaRepository&lt;ExpApp, Long&gt;</w:t>
+              <w:t xml:space="preserve"> </w:t>
+            </w:r>
+            <w:proofErr w:type="spellStart"/>
+            <w:r>
+              <w:rPr>
+                <w:rFonts w:eastAsia="Times New Roman" w:cs="Arial"/>
+                <w:szCs w:val="20"/>
+              </w:rPr>
+              <w:t>JpaRepository</w:t>
+            </w:r>
+            <w:proofErr w:type="spellEnd"/>
+            <w:r>
+              <w:rPr>
+                <w:rFonts w:eastAsia="Times New Roman" w:cs="Arial"/>
+                <w:szCs w:val="20"/>
+              </w:rPr>
+              <w:t>&lt;</w:t>
+            </w:r>
+            <w:proofErr w:type="spellStart"/>
+            <w:r>
+              <w:rPr>
+                <w:rFonts w:eastAsia="Times New Roman" w:cs="Arial"/>
+                <w:szCs w:val="20"/>
+              </w:rPr>
+              <w:t>ExpApp</w:t>
+            </w:r>
+            <w:proofErr w:type="spellEnd"/>
+            <w:r>
+              <w:rPr>
+                <w:rFonts w:eastAsia="Times New Roman" w:cs="Arial"/>
+                <w:szCs w:val="20"/>
+              </w:rPr>
+              <w:t>, Long&gt;</w:t>
             </w:r>
           </w:p>
         </w:tc>
@@ -5026,8 +5365,17 @@
                 <w:rFonts w:eastAsia="Times New Roman" w:cs="Arial"/>
                 <w:szCs w:val="20"/>
               </w:rPr>
-              <w:t xml:space="preserve"> EmployeeServiceImpl</w:t>
-            </w:r>
+              <w:t xml:space="preserve"> </w:t>
+            </w:r>
+            <w:proofErr w:type="spellStart"/>
+            <w:r>
+              <w:rPr>
+                <w:rFonts w:eastAsia="Times New Roman" w:cs="Arial"/>
+                <w:szCs w:val="20"/>
+              </w:rPr>
+              <w:t>EmployeeServiceImpl</w:t>
+            </w:r>
+            <w:proofErr w:type="spellEnd"/>
             <w:r>
               <w:rPr>
                 <w:rFonts w:eastAsia="Times New Roman" w:cs="Arial"/>
@@ -5074,14 +5422,14 @@
           <w:rFonts w:hint="eastAsia"/>
         </w:rPr>
       </w:pPr>
-      <w:bookmarkStart w:id="16" w:name="_Toc299032547"/>
-      <w:bookmarkStart w:id="17" w:name="_Toc306116221"/>
+      <w:bookmarkStart w:id="15" w:name="_Toc299032547"/>
+      <w:bookmarkStart w:id="16" w:name="_Toc306116221"/>
       <w:r>
         <w:lastRenderedPageBreak/>
         <w:t>Re-Usable Routines/Components</w:t>
       </w:r>
+      <w:bookmarkEnd w:id="15"/>
       <w:bookmarkEnd w:id="16"/>
-      <w:bookmarkEnd w:id="17"/>
     </w:p>
     <w:p>
       <w:pPr>
@@ -5185,6 +5533,7 @@
           <w:szCs w:val="20"/>
         </w:rPr>
       </w:pPr>
+      <w:proofErr w:type="spellStart"/>
       <w:r>
         <w:rPr>
           <w:rFonts w:cs="Arial"/>
@@ -5197,7 +5546,15 @@
           <w:rFonts w:cs="Arial"/>
           <w:szCs w:val="20"/>
         </w:rPr>
-        <w:t>Exception class</w:t>
+        <w:t>Exception</w:t>
+      </w:r>
+      <w:proofErr w:type="spellEnd"/>
+      <w:r>
+        <w:rPr>
+          <w:rFonts w:cs="Arial"/>
+          <w:szCs w:val="20"/>
+        </w:rPr>
+        <w:t xml:space="preserve"> class</w:t>
       </w:r>
     </w:p>
     <w:p>
@@ -5304,8 +5661,8 @@
           <w:sz w:val="24"/>
         </w:rPr>
       </w:pPr>
-      <w:bookmarkStart w:id="18" w:name="_Toc299032548"/>
-      <w:bookmarkStart w:id="19" w:name="_Toc306116222"/>
+      <w:bookmarkStart w:id="17" w:name="_Toc299032548"/>
+      <w:bookmarkStart w:id="18" w:name="_Toc306116222"/>
       <w:r>
         <w:rPr>
           <w:rFonts w:hint="eastAsia"/>
@@ -5313,8 +5670,8 @@
         <w:lastRenderedPageBreak/>
         <w:t>Messages</w:t>
       </w:r>
+      <w:bookmarkEnd w:id="17"/>
       <w:bookmarkEnd w:id="18"/>
-      <w:bookmarkEnd w:id="19"/>
     </w:p>
     <w:p>
       <w:pPr>
@@ -5538,7 +5895,25 @@
                 <w:sz w:val="20"/>
                 <w:szCs w:val="20"/>
               </w:rPr>
-              <w:t>Name should be atleast Three Characters</w:t>
+              <w:t xml:space="preserve">Name should be </w:t>
+            </w:r>
+            <w:proofErr w:type="spellStart"/>
+            <w:r>
+              <w:rPr>
+                <w:rFonts w:eastAsia="Times New Roman" w:cs="Arial"/>
+                <w:sz w:val="20"/>
+                <w:szCs w:val="20"/>
+              </w:rPr>
+              <w:t>atleast</w:t>
+            </w:r>
+            <w:proofErr w:type="spellEnd"/>
+            <w:r>
+              <w:rPr>
+                <w:rFonts w:eastAsia="Times New Roman" w:cs="Arial"/>
+                <w:sz w:val="20"/>
+                <w:szCs w:val="20"/>
+              </w:rPr>
+              <w:t xml:space="preserve"> Three Characters</w:t>
             </w:r>
           </w:p>
         </w:tc>
@@ -6168,8 +6543,8 @@
           <w:sz w:val="24"/>
         </w:rPr>
       </w:pPr>
-      <w:bookmarkStart w:id="20" w:name="_Toc299032549"/>
-      <w:bookmarkStart w:id="21" w:name="_Toc306116223"/>
+      <w:bookmarkStart w:id="19" w:name="_Toc299032549"/>
+      <w:bookmarkStart w:id="20" w:name="_Toc306116223"/>
       <w:r>
         <w:lastRenderedPageBreak/>
         <w:t xml:space="preserve">Configuration </w:t>
@@ -6180,8 +6555,8 @@
         </w:rPr>
         <w:t>Files</w:t>
       </w:r>
+      <w:bookmarkEnd w:id="19"/>
       <w:bookmarkEnd w:id="20"/>
-      <w:bookmarkEnd w:id="21"/>
     </w:p>
     <w:p/>
     <w:p/>
@@ -6329,6 +6704,7 @@
                 <w:szCs w:val="20"/>
               </w:rPr>
             </w:pPr>
+            <w:proofErr w:type="spellStart"/>
             <w:r>
               <w:rPr>
                 <w:rFonts w:eastAsia="Times New Roman" w:cs="Arial"/>
@@ -6345,6 +6721,7 @@
               </w:rPr>
               <w:t>.properties</w:t>
             </w:r>
+            <w:proofErr w:type="spellEnd"/>
           </w:p>
         </w:tc>
         <w:tc>
@@ -6367,8 +6744,54 @@
                 <w:sz w:val="20"/>
                 <w:szCs w:val="20"/>
               </w:rPr>
-              <w:t>/ExpenseEmployee/src/main/resources/application.properties</w:t>
-            </w:r>
+              <w:t>/</w:t>
+            </w:r>
+            <w:proofErr w:type="spellStart"/>
+            <w:r>
+              <w:rPr>
+                <w:rFonts w:eastAsia="Times New Roman" w:cs="Arial"/>
+                <w:sz w:val="20"/>
+                <w:szCs w:val="20"/>
+              </w:rPr>
+              <w:t>ExpenseEmployee</w:t>
+            </w:r>
+            <w:proofErr w:type="spellEnd"/>
+            <w:r>
+              <w:rPr>
+                <w:rFonts w:eastAsia="Times New Roman" w:cs="Arial"/>
+                <w:sz w:val="20"/>
+                <w:szCs w:val="20"/>
+              </w:rPr>
+              <w:t>/</w:t>
+            </w:r>
+            <w:proofErr w:type="spellStart"/>
+            <w:r>
+              <w:rPr>
+                <w:rFonts w:eastAsia="Times New Roman" w:cs="Arial"/>
+                <w:sz w:val="20"/>
+                <w:szCs w:val="20"/>
+              </w:rPr>
+              <w:t>src</w:t>
+            </w:r>
+            <w:proofErr w:type="spellEnd"/>
+            <w:r>
+              <w:rPr>
+                <w:rFonts w:eastAsia="Times New Roman" w:cs="Arial"/>
+                <w:sz w:val="20"/>
+                <w:szCs w:val="20"/>
+              </w:rPr>
+              <w:t>/main/resources/</w:t>
+            </w:r>
+            <w:proofErr w:type="spellStart"/>
+            <w:r>
+              <w:rPr>
+                <w:rFonts w:eastAsia="Times New Roman" w:cs="Arial"/>
+                <w:sz w:val="20"/>
+                <w:szCs w:val="20"/>
+              </w:rPr>
+              <w:t>application.properties</w:t>
+            </w:r>
+            <w:proofErr w:type="spellEnd"/>
           </w:p>
         </w:tc>
         <w:tc>
@@ -6453,7 +6876,25 @@
                 <w:sz w:val="20"/>
                 <w:szCs w:val="20"/>
               </w:rPr>
-              <w:t>/ExpenseEmployee/pom.xml</w:t>
+              <w:t>/</w:t>
+            </w:r>
+            <w:proofErr w:type="spellStart"/>
+            <w:r>
+              <w:rPr>
+                <w:rFonts w:eastAsia="Times New Roman" w:cs="Arial"/>
+                <w:sz w:val="20"/>
+                <w:szCs w:val="20"/>
+              </w:rPr>
+              <w:t>ExpenseEmployee</w:t>
+            </w:r>
+            <w:proofErr w:type="spellEnd"/>
+            <w:r>
+              <w:rPr>
+                <w:rFonts w:eastAsia="Times New Roman" w:cs="Arial"/>
+                <w:sz w:val="20"/>
+                <w:szCs w:val="20"/>
+              </w:rPr>
+              <w:t>/pom.xml</w:t>
             </w:r>
           </w:p>
         </w:tc>
@@ -6568,8 +7009,8 @@
           <w:rFonts w:hint="eastAsia"/>
         </w:rPr>
       </w:pPr>
-      <w:bookmarkStart w:id="22" w:name="_Toc299032550"/>
-      <w:bookmarkStart w:id="23" w:name="_Toc306116224"/>
+      <w:bookmarkStart w:id="21" w:name="_Toc299032550"/>
+      <w:bookmarkStart w:id="22" w:name="_Toc306116224"/>
       <w:r>
         <w:rPr>
           <w:rFonts w:hint="eastAsia"/>
@@ -6577,8 +7018,8 @@
         <w:lastRenderedPageBreak/>
         <w:t>Crud Matrix Table</w:t>
       </w:r>
+      <w:bookmarkEnd w:id="21"/>
       <w:bookmarkEnd w:id="22"/>
-      <w:bookmarkEnd w:id="23"/>
     </w:p>
     <w:p/>
     <w:p/>
@@ -6980,8 +7421,8 @@
           <w:sz w:val="24"/>
         </w:rPr>
       </w:pPr>
-      <w:bookmarkStart w:id="24" w:name="_Toc299032551"/>
-      <w:bookmarkStart w:id="25" w:name="_Toc306116225"/>
+      <w:bookmarkStart w:id="23" w:name="_Toc299032551"/>
+      <w:bookmarkStart w:id="24" w:name="_Toc306116225"/>
       <w:r>
         <w:rPr>
           <w:rFonts w:hint="eastAsia"/>
@@ -6989,8 +7430,8 @@
         <w:lastRenderedPageBreak/>
         <w:t>Data Mapping Matrix</w:t>
       </w:r>
+      <w:bookmarkEnd w:id="23"/>
       <w:bookmarkEnd w:id="24"/>
-      <w:bookmarkEnd w:id="25"/>
     </w:p>
     <w:p>
       <w:pPr>
@@ -7312,6 +7753,7 @@
                 <w:szCs w:val="20"/>
               </w:rPr>
             </w:pPr>
+            <w:proofErr w:type="spellStart"/>
             <w:r>
               <w:rPr>
                 <w:rFonts w:cs="Arial"/>
@@ -7319,6 +7761,7 @@
               </w:rPr>
               <w:t>Employee.emp_id</w:t>
             </w:r>
+            <w:proofErr w:type="spellEnd"/>
           </w:p>
         </w:tc>
         <w:tc>
@@ -7485,6 +7928,7 @@
                 <w:szCs w:val="20"/>
               </w:rPr>
             </w:pPr>
+            <w:proofErr w:type="spellStart"/>
             <w:r>
               <w:rPr>
                 <w:rFonts w:cs="Arial"/>
@@ -7499,6 +7943,7 @@
               </w:rPr>
               <w:t>Name</w:t>
             </w:r>
+            <w:proofErr w:type="spellEnd"/>
           </w:p>
         </w:tc>
         <w:tc>
@@ -7514,6 +7959,7 @@
                 <w:szCs w:val="20"/>
               </w:rPr>
             </w:pPr>
+            <w:proofErr w:type="spellStart"/>
             <w:r>
               <w:rPr>
                 <w:rFonts w:cs="Arial"/>
@@ -7521,6 +7967,7 @@
               </w:rPr>
               <w:t>Employee.emp_name</w:t>
             </w:r>
+            <w:proofErr w:type="spellEnd"/>
           </w:p>
         </w:tc>
         <w:tc>
@@ -7687,6 +8134,7 @@
                 <w:szCs w:val="20"/>
               </w:rPr>
             </w:pPr>
+            <w:proofErr w:type="spellStart"/>
             <w:r>
               <w:rPr>
                 <w:rFonts w:cs="Arial"/>
@@ -7694,6 +8142,7 @@
               </w:rPr>
               <w:t>EmployeeDesignation</w:t>
             </w:r>
+            <w:proofErr w:type="spellEnd"/>
           </w:p>
         </w:tc>
         <w:tc>
@@ -7709,6 +8158,7 @@
                 <w:szCs w:val="20"/>
               </w:rPr>
             </w:pPr>
+            <w:proofErr w:type="spellStart"/>
             <w:r>
               <w:rPr>
                 <w:rFonts w:cs="Arial"/>
@@ -7716,6 +8166,7 @@
               </w:rPr>
               <w:t>Employee.emp_designation</w:t>
             </w:r>
+            <w:proofErr w:type="spellEnd"/>
           </w:p>
         </w:tc>
         <w:tc>
@@ -7882,6 +8333,7 @@
                 <w:szCs w:val="20"/>
               </w:rPr>
             </w:pPr>
+            <w:proofErr w:type="spellStart"/>
             <w:r>
               <w:rPr>
                 <w:rFonts w:cs="Arial"/>
@@ -7889,6 +8341,7 @@
               </w:rPr>
               <w:t>EmployeeDomain</w:t>
             </w:r>
+            <w:proofErr w:type="spellEnd"/>
           </w:p>
         </w:tc>
         <w:tc>
@@ -7904,6 +8357,7 @@
                 <w:szCs w:val="20"/>
               </w:rPr>
             </w:pPr>
+            <w:proofErr w:type="spellStart"/>
             <w:r>
               <w:rPr>
                 <w:rFonts w:cs="Arial"/>
@@ -7911,6 +8365,7 @@
               </w:rPr>
               <w:t>Employee.emp_domain</w:t>
             </w:r>
+            <w:proofErr w:type="spellEnd"/>
           </w:p>
         </w:tc>
         <w:tc>
@@ -8077,6 +8532,7 @@
                 <w:szCs w:val="20"/>
               </w:rPr>
             </w:pPr>
+            <w:proofErr w:type="spellStart"/>
             <w:r>
               <w:rPr>
                 <w:rFonts w:cs="Arial"/>
@@ -8084,6 +8540,7 @@
               </w:rPr>
               <w:t>EmployeeDOJ</w:t>
             </w:r>
+            <w:proofErr w:type="spellEnd"/>
           </w:p>
         </w:tc>
         <w:tc>
@@ -8099,6 +8556,7 @@
                 <w:szCs w:val="20"/>
               </w:rPr>
             </w:pPr>
+            <w:proofErr w:type="spellStart"/>
             <w:r>
               <w:rPr>
                 <w:rFonts w:cs="Arial"/>
@@ -8106,6 +8564,7 @@
               </w:rPr>
               <w:t>Employee.emp_doj</w:t>
             </w:r>
+            <w:proofErr w:type="spellEnd"/>
           </w:p>
         </w:tc>
         <w:tc>
@@ -8294,6 +8753,7 @@
                 <w:szCs w:val="20"/>
               </w:rPr>
             </w:pPr>
+            <w:proofErr w:type="spellStart"/>
             <w:r>
               <w:rPr>
                 <w:rFonts w:cs="Arial"/>
@@ -8308,6 +8768,7 @@
               </w:rPr>
               <w:t>mp_salary</w:t>
             </w:r>
+            <w:proofErr w:type="spellEnd"/>
           </w:p>
         </w:tc>
         <w:tc>
@@ -8474,6 +8935,7 @@
                 <w:szCs w:val="20"/>
               </w:rPr>
             </w:pPr>
+            <w:proofErr w:type="spellStart"/>
             <w:r>
               <w:rPr>
                 <w:rFonts w:cs="Arial"/>
@@ -8481,6 +8943,7 @@
               </w:rPr>
               <w:t>EmployeeDOB</w:t>
             </w:r>
+            <w:proofErr w:type="spellEnd"/>
           </w:p>
         </w:tc>
         <w:tc>
@@ -8496,6 +8959,7 @@
                 <w:szCs w:val="20"/>
               </w:rPr>
             </w:pPr>
+            <w:proofErr w:type="spellStart"/>
             <w:r>
               <w:rPr>
                 <w:rFonts w:cs="Arial"/>
@@ -8510,6 +8974,7 @@
               </w:rPr>
               <w:t>mp_dob</w:t>
             </w:r>
+            <w:proofErr w:type="spellEnd"/>
           </w:p>
         </w:tc>
         <w:tc>
@@ -8676,6 +9141,7 @@
                 <w:szCs w:val="20"/>
               </w:rPr>
             </w:pPr>
+            <w:proofErr w:type="spellStart"/>
             <w:r>
               <w:rPr>
                 <w:rFonts w:cs="Arial"/>
@@ -8683,6 +9149,7 @@
               </w:rPr>
               <w:t>EmployeeGender</w:t>
             </w:r>
+            <w:proofErr w:type="spellEnd"/>
           </w:p>
         </w:tc>
         <w:tc>
@@ -8698,6 +9165,7 @@
                 <w:szCs w:val="20"/>
               </w:rPr>
             </w:pPr>
+            <w:proofErr w:type="spellStart"/>
             <w:r>
               <w:rPr>
                 <w:rFonts w:cs="Arial"/>
@@ -8712,6 +9180,7 @@
               </w:rPr>
               <w:t>mp_gender</w:t>
             </w:r>
+            <w:proofErr w:type="spellEnd"/>
           </w:p>
         </w:tc>
         <w:tc>
@@ -8885,6 +9354,7 @@
               </w:rPr>
               <w:t xml:space="preserve"> </w:t>
             </w:r>
+            <w:proofErr w:type="spellStart"/>
             <w:r>
               <w:rPr>
                 <w:rFonts w:cs="Arial"/>
@@ -8892,6 +9362,7 @@
               </w:rPr>
               <w:t>EmployeePAN</w:t>
             </w:r>
+            <w:proofErr w:type="spellEnd"/>
           </w:p>
         </w:tc>
         <w:tc>
@@ -8907,6 +9378,7 @@
                 <w:szCs w:val="20"/>
               </w:rPr>
             </w:pPr>
+            <w:proofErr w:type="spellStart"/>
             <w:r>
               <w:rPr>
                 <w:rFonts w:cs="Arial"/>
@@ -8921,6 +9393,7 @@
               </w:rPr>
               <w:t>mp_pan</w:t>
             </w:r>
+            <w:proofErr w:type="spellEnd"/>
           </w:p>
         </w:tc>
         <w:tc>
@@ -9087,6 +9560,7 @@
                 <w:szCs w:val="20"/>
               </w:rPr>
             </w:pPr>
+            <w:proofErr w:type="spellStart"/>
             <w:r>
               <w:rPr>
                 <w:rFonts w:cs="Arial"/>
@@ -9094,6 +9568,7 @@
               </w:rPr>
               <w:t>EmployeeMailID</w:t>
             </w:r>
+            <w:proofErr w:type="spellEnd"/>
           </w:p>
         </w:tc>
         <w:tc>
@@ -9109,6 +9584,7 @@
                 <w:szCs w:val="20"/>
               </w:rPr>
             </w:pPr>
+            <w:proofErr w:type="spellStart"/>
             <w:r>
               <w:rPr>
                 <w:rFonts w:cs="Arial"/>
@@ -9123,6 +9599,7 @@
               </w:rPr>
               <w:t>mp_mailid</w:t>
             </w:r>
+            <w:proofErr w:type="spellEnd"/>
           </w:p>
         </w:tc>
         <w:tc>
@@ -9289,6 +9766,7 @@
                 <w:szCs w:val="20"/>
               </w:rPr>
             </w:pPr>
+            <w:proofErr w:type="spellStart"/>
             <w:r>
               <w:rPr>
                 <w:rFonts w:cs="Arial"/>
@@ -9296,6 +9774,7 @@
               </w:rPr>
               <w:t>EmployeePassword</w:t>
             </w:r>
+            <w:proofErr w:type="spellEnd"/>
           </w:p>
         </w:tc>
         <w:tc>
@@ -9311,6 +9790,7 @@
                 <w:szCs w:val="20"/>
               </w:rPr>
             </w:pPr>
+            <w:proofErr w:type="spellStart"/>
             <w:r>
               <w:rPr>
                 <w:rFonts w:cs="Arial"/>
@@ -9325,6 +9805,7 @@
               </w:rPr>
               <w:t>mp_password</w:t>
             </w:r>
+            <w:proofErr w:type="spellEnd"/>
           </w:p>
         </w:tc>
         <w:tc>
@@ -10051,8 +10532,8 @@
           <w:sz w:val="24"/>
         </w:rPr>
       </w:pPr>
-      <w:bookmarkStart w:id="26" w:name="_Toc299032552"/>
-      <w:bookmarkStart w:id="27" w:name="_Toc306116226"/>
+      <w:bookmarkStart w:id="25" w:name="_Toc299032552"/>
+      <w:bookmarkStart w:id="26" w:name="_Toc306116226"/>
       <w:r>
         <w:rPr>
           <w:rFonts w:hint="eastAsia"/>
@@ -10060,8 +10541,8 @@
         <w:lastRenderedPageBreak/>
         <w:t>Action Flow Matrix</w:t>
       </w:r>
+      <w:bookmarkEnd w:id="25"/>
       <w:bookmarkEnd w:id="26"/>
-      <w:bookmarkEnd w:id="27"/>
     </w:p>
     <w:p>
       <w:pPr>
@@ -10348,7 +10829,15 @@
                 <w:rFonts w:eastAsia="Times New Roman" w:cs="Arial"/>
                 <w:szCs w:val="20"/>
               </w:rPr>
-              <w:t xml:space="preserve"> console generates with the success message</w:t>
+              <w:t xml:space="preserve"> console generates with the success </w:t>
+            </w:r>
+            <w:proofErr w:type="spellStart"/>
+            <w:r>
+              <w:rPr>
+                <w:rFonts w:eastAsia="Times New Roman" w:cs="Arial"/>
+                <w:szCs w:val="20"/>
+              </w:rPr>
+              <w:t>message</w:t>
             </w:r>
             <w:r>
               <w:rPr>
@@ -10362,7 +10851,15 @@
                 <w:rFonts w:eastAsia="Times New Roman" w:cs="Arial"/>
                 <w:szCs w:val="20"/>
               </w:rPr>
-              <w:t>Then open the Postman.</w:t>
+              <w:t>Then</w:t>
+            </w:r>
+            <w:proofErr w:type="spellEnd"/>
+            <w:r>
+              <w:rPr>
+                <w:rFonts w:eastAsia="Times New Roman" w:cs="Arial"/>
+                <w:szCs w:val="20"/>
+              </w:rPr>
+              <w:t xml:space="preserve"> open the Postman.</w:t>
             </w:r>
           </w:p>
         </w:tc>
@@ -10514,14 +11011,14 @@
           <w:rFonts w:hint="eastAsia"/>
         </w:rPr>
       </w:pPr>
-      <w:bookmarkStart w:id="28" w:name="_Toc299032553"/>
-      <w:bookmarkStart w:id="29" w:name="_Toc306116227"/>
+      <w:bookmarkStart w:id="27" w:name="_Toc299032553"/>
+      <w:bookmarkStart w:id="28" w:name="_Toc306116227"/>
       <w:r>
         <w:lastRenderedPageBreak/>
         <w:t>Stored Procedures</w:t>
       </w:r>
+      <w:bookmarkEnd w:id="27"/>
       <w:bookmarkEnd w:id="28"/>
-      <w:bookmarkEnd w:id="29"/>
     </w:p>
     <w:p>
       <w:pPr>
@@ -10893,8 +11390,8 @@
           <w:rFonts w:hint="eastAsia"/>
         </w:rPr>
       </w:pPr>
-      <w:bookmarkStart w:id="30" w:name="_Toc299032554"/>
-      <w:bookmarkStart w:id="31" w:name="_Toc306116228"/>
+      <w:bookmarkStart w:id="29" w:name="_Toc299032554"/>
+      <w:bookmarkStart w:id="30" w:name="_Toc306116228"/>
       <w:r>
         <w:rPr>
           <w:rFonts w:hint="eastAsia"/>
@@ -10902,8 +11399,8 @@
         <w:lastRenderedPageBreak/>
         <w:t>Program Specification / Pseudo Code</w:t>
       </w:r>
+      <w:bookmarkEnd w:id="29"/>
       <w:bookmarkEnd w:id="30"/>
-      <w:bookmarkEnd w:id="31"/>
     </w:p>
     <w:p/>
     <w:p>
@@ -10921,7 +11418,16 @@
           <w:sz w:val="22"/>
           <w:szCs w:val="20"/>
         </w:rPr>
-        <w:t>&lt;ACTION</w:t>
+        <w:t>&lt;</w:t>
+      </w:r>
+      <w:proofErr w:type="gramStart"/>
+      <w:r>
+        <w:rPr>
+          <w:rFonts w:ascii="Arial" w:hAnsi="Arial" w:cs="Arial"/>
+          <w:sz w:val="22"/>
+          <w:szCs w:val="20"/>
+        </w:rPr>
+        <w:t>ACTION</w:t>
       </w:r>
       <w:r>
         <w:rPr>
@@ -10932,14 +11438,25 @@
         </w:rPr>
         <w:t xml:space="preserve"> :</w:t>
       </w:r>
+      <w:proofErr w:type="spellStart"/>
       <w:r>
         <w:rPr>
           <w:rFonts w:ascii="Arial" w:hAnsi="Arial" w:cs="Arial"/>
           <w:sz w:val="22"/>
           <w:szCs w:val="20"/>
         </w:rPr>
-        <w:t>Create_Employee</w:t>
-      </w:r>
+        <w:t>Create</w:t>
+      </w:r>
+      <w:proofErr w:type="gramEnd"/>
+      <w:r>
+        <w:rPr>
+          <w:rFonts w:ascii="Arial" w:hAnsi="Arial" w:cs="Arial"/>
+          <w:sz w:val="22"/>
+          <w:szCs w:val="20"/>
+        </w:rPr>
+        <w:t>_Employee</w:t>
+      </w:r>
+      <w:proofErr w:type="spellEnd"/>
       <w:r>
         <w:rPr>
           <w:rFonts w:ascii="Arial" w:hAnsi="Arial" w:cs="Arial"/>
@@ -11135,14 +11652,25 @@
           <w:szCs w:val="20"/>
         </w:rPr>
       </w:pPr>
+      <w:proofErr w:type="gramStart"/>
       <w:r>
         <w:rPr>
           <w:rFonts w:ascii="Consolas" w:eastAsiaTheme="minorHAnsi" w:hAnsi="Consolas" w:cs="Consolas"/>
           <w:color w:val="646464"/>
           <w:szCs w:val="20"/>
         </w:rPr>
-        <w:t>@PostMapping</w:t>
-      </w:r>
+        <w:t>@</w:t>
+      </w:r>
+      <w:proofErr w:type="spellStart"/>
+      <w:r>
+        <w:rPr>
+          <w:rFonts w:ascii="Consolas" w:eastAsiaTheme="minorHAnsi" w:hAnsi="Consolas" w:cs="Consolas"/>
+          <w:color w:val="646464"/>
+          <w:szCs w:val="20"/>
+        </w:rPr>
+        <w:t>PostMapping</w:t>
+      </w:r>
+      <w:proofErr w:type="spellEnd"/>
       <w:r>
         <w:rPr>
           <w:rFonts w:ascii="Consolas" w:eastAsiaTheme="minorHAnsi" w:hAnsi="Consolas" w:cs="Consolas"/>
@@ -11151,6 +11679,7 @@
         </w:rPr>
         <w:t>(</w:t>
       </w:r>
+      <w:proofErr w:type="gramEnd"/>
       <w:r>
         <w:rPr>
           <w:rFonts w:ascii="Consolas" w:eastAsiaTheme="minorHAnsi" w:hAnsi="Consolas" w:cs="Consolas"/>
@@ -11196,6 +11725,7 @@
         </w:rPr>
         <w:tab/>
       </w:r>
+      <w:proofErr w:type="gramStart"/>
       <w:r>
         <w:rPr>
           <w:rFonts w:ascii="Consolas" w:eastAsiaTheme="minorHAnsi" w:hAnsi="Consolas" w:cs="Consolas"/>
@@ -11206,6 +11736,7 @@
         </w:rPr>
         <w:t>public</w:t>
       </w:r>
+      <w:proofErr w:type="gramEnd"/>
       <w:r>
         <w:rPr>
           <w:rFonts w:ascii="Consolas" w:eastAsiaTheme="minorHAnsi" w:hAnsi="Consolas" w:cs="Consolas"/>
@@ -11230,7 +11761,25 @@
           <w:color w:val="000000"/>
           <w:szCs w:val="20"/>
         </w:rPr>
-        <w:t xml:space="preserve"> createEmployee(</w:t>
+        <w:t xml:space="preserve"> </w:t>
+      </w:r>
+      <w:proofErr w:type="spellStart"/>
+      <w:r>
+        <w:rPr>
+          <w:rFonts w:ascii="Consolas" w:eastAsiaTheme="minorHAnsi" w:hAnsi="Consolas" w:cs="Consolas"/>
+          <w:color w:val="000000"/>
+          <w:szCs w:val="20"/>
+        </w:rPr>
+        <w:t>createEmployee</w:t>
+      </w:r>
+      <w:proofErr w:type="spellEnd"/>
+      <w:r>
+        <w:rPr>
+          <w:rFonts w:ascii="Consolas" w:eastAsiaTheme="minorHAnsi" w:hAnsi="Consolas" w:cs="Consolas"/>
+          <w:color w:val="000000"/>
+          <w:szCs w:val="20"/>
+        </w:rPr>
+        <w:t>(</w:t>
       </w:r>
       <w:r>
         <w:rPr>
@@ -11254,8 +11803,18 @@
           <w:color w:val="646464"/>
           <w:szCs w:val="20"/>
         </w:rPr>
-        <w:t>@RequestBody</w:t>
-      </w:r>
+        <w:t>@</w:t>
+      </w:r>
+      <w:proofErr w:type="spellStart"/>
+      <w:r>
+        <w:rPr>
+          <w:rFonts w:ascii="Consolas" w:eastAsiaTheme="minorHAnsi" w:hAnsi="Consolas" w:cs="Consolas"/>
+          <w:color w:val="646464"/>
+          <w:szCs w:val="20"/>
+        </w:rPr>
+        <w:t>RequestBody</w:t>
+      </w:r>
+      <w:proofErr w:type="spellEnd"/>
       <w:r>
         <w:rPr>
           <w:rFonts w:ascii="Consolas" w:eastAsiaTheme="minorHAnsi" w:hAnsi="Consolas" w:cs="Consolas"/>
@@ -11317,6 +11876,8 @@
         </w:rPr>
         <w:tab/>
       </w:r>
+      <w:proofErr w:type="spellStart"/>
+      <w:proofErr w:type="gramStart"/>
       <w:r>
         <w:rPr>
           <w:rFonts w:ascii="Consolas" w:eastAsiaTheme="minorHAnsi" w:hAnsi="Consolas" w:cs="Consolas"/>
@@ -11331,8 +11892,18 @@
           <w:color w:val="000000"/>
           <w:szCs w:val="20"/>
         </w:rPr>
-        <w:t>.save(</w:t>
-      </w:r>
+        <w:t>.save</w:t>
+      </w:r>
+      <w:proofErr w:type="spellEnd"/>
+      <w:r>
+        <w:rPr>
+          <w:rFonts w:ascii="Consolas" w:eastAsiaTheme="minorHAnsi" w:hAnsi="Consolas" w:cs="Consolas"/>
+          <w:color w:val="000000"/>
+          <w:szCs w:val="20"/>
+        </w:rPr>
+        <w:t>(</w:t>
+      </w:r>
+      <w:proofErr w:type="gramEnd"/>
       <w:r>
         <w:rPr>
           <w:rFonts w:ascii="Consolas" w:eastAsiaTheme="minorHAnsi" w:hAnsi="Consolas" w:cs="Consolas"/>
@@ -11448,6 +12019,7 @@
         </w:rPr>
         <w:tab/>
       </w:r>
+      <w:proofErr w:type="gramStart"/>
       <w:r>
         <w:rPr>
           <w:rFonts w:ascii="Consolas" w:eastAsiaTheme="minorHAnsi" w:hAnsi="Consolas" w:cs="Consolas"/>
@@ -11458,6 +12030,7 @@
         </w:rPr>
         <w:t>public</w:t>
       </w:r>
+      <w:proofErr w:type="gramEnd"/>
       <w:r>
         <w:rPr>
           <w:rFonts w:ascii="Consolas" w:eastAsiaTheme="minorHAnsi" w:hAnsi="Consolas" w:cs="Consolas"/>
@@ -11516,7 +12089,25 @@
           <w:color w:val="000000"/>
           <w:szCs w:val="20"/>
         </w:rPr>
-        <w:t xml:space="preserve"> EmployeeException{</w:t>
+        <w:t xml:space="preserve"> </w:t>
+      </w:r>
+      <w:proofErr w:type="spellStart"/>
+      <w:r>
+        <w:rPr>
+          <w:rFonts w:ascii="Consolas" w:eastAsiaTheme="minorHAnsi" w:hAnsi="Consolas" w:cs="Consolas"/>
+          <w:color w:val="000000"/>
+          <w:szCs w:val="20"/>
+        </w:rPr>
+        <w:t>EmployeeException</w:t>
+      </w:r>
+      <w:proofErr w:type="spellEnd"/>
+      <w:r>
+        <w:rPr>
+          <w:rFonts w:ascii="Consolas" w:eastAsiaTheme="minorHAnsi" w:hAnsi="Consolas" w:cs="Consolas"/>
+          <w:color w:val="000000"/>
+          <w:szCs w:val="20"/>
+        </w:rPr>
+        <w:t>{</w:t>
       </w:r>
     </w:p>
     <w:p>
@@ -11555,6 +12146,8 @@
         </w:rPr>
         <w:tab/>
       </w:r>
+      <w:proofErr w:type="spellStart"/>
+      <w:proofErr w:type="gramStart"/>
       <w:r>
         <w:rPr>
           <w:rFonts w:ascii="Consolas" w:eastAsiaTheme="minorHAnsi" w:hAnsi="Consolas" w:cs="Consolas"/>
@@ -11569,8 +12162,18 @@
           <w:color w:val="000000"/>
           <w:szCs w:val="20"/>
         </w:rPr>
-        <w:t>.save(</w:t>
-      </w:r>
+        <w:t>.save</w:t>
+      </w:r>
+      <w:proofErr w:type="spellEnd"/>
+      <w:r>
+        <w:rPr>
+          <w:rFonts w:ascii="Consolas" w:eastAsiaTheme="minorHAnsi" w:hAnsi="Consolas" w:cs="Consolas"/>
+          <w:color w:val="000000"/>
+          <w:szCs w:val="20"/>
+        </w:rPr>
+        <w:t>(</w:t>
+      </w:r>
+      <w:proofErr w:type="gramEnd"/>
       <w:r>
         <w:rPr>
           <w:rFonts w:ascii="Consolas" w:eastAsiaTheme="minorHAnsi" w:hAnsi="Consolas" w:cs="Consolas"/>
@@ -11656,14 +12259,1588 @@
     <w:p>
       <w:pPr>
         <w:pStyle w:val="Normal1"/>
+        <w:ind w:left="1080"/>
+        <w:rPr>
+          <w:rFonts w:cs="Arial"/>
+          <w:b/>
+          <w:szCs w:val="20"/>
+        </w:rPr>
+      </w:pPr>
+    </w:p>
+    <w:p>
+      <w:pPr>
+        <w:pStyle w:val="Normal1"/>
         <w:ind w:left="0"/>
         <w:rPr>
           <w:rFonts w:cs="Arial"/>
           <w:b/>
-          <w:szCs w:val="20"/>
-        </w:rPr>
-      </w:pPr>
-    </w:p>
+          <w:sz w:val="22"/>
+          <w:szCs w:val="20"/>
+        </w:rPr>
+      </w:pPr>
+      <w:bookmarkStart w:id="31" w:name="_GoBack"/>
+      <w:r>
+        <w:rPr>
+          <w:rFonts w:cs="Arial"/>
+          <w:b/>
+          <w:sz w:val="22"/>
+          <w:szCs w:val="20"/>
+        </w:rPr>
+        <w:t xml:space="preserve">14. </w:t>
+      </w:r>
+      <w:proofErr w:type="gramStart"/>
+      <w:r>
+        <w:rPr>
+          <w:rFonts w:cs="Arial"/>
+          <w:b/>
+          <w:sz w:val="22"/>
+          <w:szCs w:val="20"/>
+        </w:rPr>
+        <w:t>2  &lt;</w:t>
+      </w:r>
+      <w:proofErr w:type="gramEnd"/>
+      <w:r>
+        <w:rPr>
+          <w:rFonts w:cs="Arial"/>
+          <w:b/>
+          <w:sz w:val="22"/>
+          <w:szCs w:val="20"/>
+        </w:rPr>
+        <w:t xml:space="preserve">ACTION: </w:t>
+      </w:r>
+      <w:proofErr w:type="spellStart"/>
+      <w:r>
+        <w:rPr>
+          <w:rFonts w:cs="Arial"/>
+          <w:b/>
+          <w:sz w:val="22"/>
+          <w:szCs w:val="20"/>
+        </w:rPr>
+        <w:t>CreateEmployee</w:t>
+      </w:r>
+      <w:r>
+        <w:rPr>
+          <w:rFonts w:cs="Arial"/>
+          <w:b/>
+          <w:sz w:val="22"/>
+          <w:szCs w:val="20"/>
+        </w:rPr>
+        <w:t>_CLICK</w:t>
+      </w:r>
+      <w:proofErr w:type="spellEnd"/>
+      <w:r>
+        <w:rPr>
+          <w:rFonts w:cs="Arial"/>
+          <w:b/>
+          <w:sz w:val="22"/>
+          <w:szCs w:val="20"/>
+        </w:rPr>
+        <w:t>&gt;</w:t>
+      </w:r>
+    </w:p>
+    <w:p>
+      <w:pPr>
+        <w:pStyle w:val="Normal1"/>
+        <w:rPr>
+          <w:rFonts w:cs="Arial"/>
+          <w:b/>
+          <w:sz w:val="22"/>
+          <w:szCs w:val="20"/>
+        </w:rPr>
+      </w:pPr>
+    </w:p>
+    <w:p>
+      <w:pPr>
+        <w:pStyle w:val="Normal1"/>
+        <w:rPr>
+          <w:rFonts w:cs="Arial"/>
+          <w:b/>
+          <w:sz w:val="22"/>
+          <w:szCs w:val="20"/>
+        </w:rPr>
+      </w:pPr>
+      <w:r>
+        <w:rPr>
+          <w:rFonts w:cs="Arial"/>
+          <w:b/>
+          <w:sz w:val="22"/>
+          <w:szCs w:val="20"/>
+        </w:rPr>
+        <w:t>Pseudo Code:</w:t>
+      </w:r>
+    </w:p>
+    <w:p>
+      <w:pPr>
+        <w:pStyle w:val="Normal1"/>
+        <w:rPr>
+          <w:rFonts w:cs="Arial"/>
+          <w:b/>
+          <w:sz w:val="22"/>
+          <w:szCs w:val="20"/>
+        </w:rPr>
+      </w:pPr>
+    </w:p>
+    <w:p>
+      <w:pPr>
+        <w:pStyle w:val="Normal1"/>
+        <w:numPr>
+          <w:ilvl w:val="0"/>
+          <w:numId w:val="3"/>
+        </w:numPr>
+        <w:rPr>
+          <w:rFonts w:cs="Arial"/>
+          <w:b/>
+          <w:sz w:val="22"/>
+          <w:szCs w:val="20"/>
+        </w:rPr>
+      </w:pPr>
+      <w:r>
+        <w:rPr>
+          <w:rFonts w:cs="Arial"/>
+          <w:b/>
+          <w:sz w:val="22"/>
+          <w:szCs w:val="20"/>
+        </w:rPr>
+        <w:t>Client Side Scripting:</w:t>
+      </w:r>
+    </w:p>
+    <w:p>
+      <w:pPr>
+        <w:pStyle w:val="Normal1"/>
+        <w:ind w:left="1080"/>
+        <w:rPr>
+          <w:rFonts w:cs="Arial"/>
+          <w:b/>
+          <w:sz w:val="22"/>
+          <w:szCs w:val="20"/>
+        </w:rPr>
+      </w:pPr>
+    </w:p>
+    <w:p>
+      <w:pPr>
+        <w:pStyle w:val="Normal1"/>
+        <w:ind w:left="1080"/>
+        <w:rPr>
+          <w:rFonts w:cs="Arial"/>
+          <w:szCs w:val="20"/>
+        </w:rPr>
+      </w:pPr>
+      <w:r>
+        <w:rPr>
+          <w:rFonts w:cs="Arial"/>
+          <w:szCs w:val="20"/>
+        </w:rPr>
+        <w:t xml:space="preserve">IF </w:t>
+      </w:r>
+      <w:r>
+        <w:rPr>
+          <w:rFonts w:cs="Arial"/>
+          <w:szCs w:val="20"/>
+        </w:rPr>
+        <w:t xml:space="preserve">invalid </w:t>
+      </w:r>
+      <w:proofErr w:type="spellStart"/>
+      <w:r>
+        <w:rPr>
+          <w:rFonts w:cs="Arial"/>
+          <w:szCs w:val="20"/>
+        </w:rPr>
+        <w:t>Employee</w:t>
+      </w:r>
+      <w:r>
+        <w:rPr>
+          <w:rFonts w:cs="Arial"/>
+          <w:szCs w:val="20"/>
+        </w:rPr>
+        <w:t>Name</w:t>
+      </w:r>
+      <w:proofErr w:type="spellEnd"/>
+    </w:p>
+    <w:p>
+      <w:pPr>
+        <w:pStyle w:val="Normal1"/>
+        <w:ind w:left="1080"/>
+        <w:rPr>
+          <w:rFonts w:cs="Arial"/>
+          <w:szCs w:val="20"/>
+        </w:rPr>
+      </w:pPr>
+      <w:r>
+        <w:rPr>
+          <w:rFonts w:cs="Arial"/>
+          <w:szCs w:val="20"/>
+        </w:rPr>
+        <w:tab/>
+        <w:t>Print Error Message M1</w:t>
+      </w:r>
+    </w:p>
+    <w:p>
+      <w:pPr>
+        <w:pStyle w:val="Normal1"/>
+        <w:ind w:left="1080"/>
+        <w:rPr>
+          <w:rFonts w:cs="Arial"/>
+          <w:szCs w:val="20"/>
+        </w:rPr>
+      </w:pPr>
+      <w:r>
+        <w:rPr>
+          <w:rFonts w:cs="Arial"/>
+          <w:szCs w:val="20"/>
+        </w:rPr>
+        <w:t xml:space="preserve">IF invalid </w:t>
+      </w:r>
+      <w:proofErr w:type="spellStart"/>
+      <w:r>
+        <w:rPr>
+          <w:rFonts w:cs="Arial"/>
+          <w:szCs w:val="20"/>
+        </w:rPr>
+        <w:t>EmployeeDomain</w:t>
+      </w:r>
+      <w:proofErr w:type="spellEnd"/>
+    </w:p>
+    <w:p>
+      <w:pPr>
+        <w:pStyle w:val="Normal1"/>
+        <w:ind w:left="1080"/>
+        <w:rPr>
+          <w:rFonts w:cs="Arial"/>
+          <w:szCs w:val="20"/>
+        </w:rPr>
+      </w:pPr>
+      <w:r>
+        <w:rPr>
+          <w:rFonts w:cs="Arial"/>
+          <w:szCs w:val="20"/>
+        </w:rPr>
+        <w:tab/>
+        <w:t>Print Error Message M2</w:t>
+      </w:r>
+    </w:p>
+    <w:p>
+      <w:pPr>
+        <w:pStyle w:val="Normal1"/>
+        <w:ind w:left="1080"/>
+        <w:rPr>
+          <w:rFonts w:cs="Arial"/>
+          <w:szCs w:val="20"/>
+        </w:rPr>
+      </w:pPr>
+      <w:r>
+        <w:rPr>
+          <w:rFonts w:cs="Arial"/>
+          <w:szCs w:val="20"/>
+        </w:rPr>
+        <w:t xml:space="preserve">IF </w:t>
+      </w:r>
+      <w:r>
+        <w:rPr>
+          <w:rFonts w:cs="Arial"/>
+          <w:szCs w:val="20"/>
+        </w:rPr>
+        <w:t xml:space="preserve">invalid </w:t>
+      </w:r>
+      <w:proofErr w:type="spellStart"/>
+      <w:r>
+        <w:rPr>
+          <w:rFonts w:cs="Arial"/>
+          <w:szCs w:val="20"/>
+        </w:rPr>
+        <w:t>EmployeeDesignation</w:t>
+      </w:r>
+      <w:proofErr w:type="spellEnd"/>
+    </w:p>
+    <w:p>
+      <w:pPr>
+        <w:pStyle w:val="Normal1"/>
+        <w:ind w:left="1080"/>
+        <w:rPr>
+          <w:rFonts w:cs="Arial"/>
+          <w:szCs w:val="20"/>
+        </w:rPr>
+      </w:pPr>
+      <w:r>
+        <w:rPr>
+          <w:rFonts w:cs="Arial"/>
+          <w:szCs w:val="20"/>
+        </w:rPr>
+        <w:lastRenderedPageBreak/>
+        <w:tab/>
+        <w:t>Print Error Message M3</w:t>
+      </w:r>
+    </w:p>
+    <w:p>
+      <w:pPr>
+        <w:pStyle w:val="Normal1"/>
+        <w:ind w:left="1080"/>
+        <w:rPr>
+          <w:rFonts w:cs="Arial"/>
+          <w:szCs w:val="20"/>
+        </w:rPr>
+      </w:pPr>
+      <w:r>
+        <w:rPr>
+          <w:rFonts w:cs="Arial"/>
+          <w:szCs w:val="20"/>
+        </w:rPr>
+        <w:t xml:space="preserve">IF invalid </w:t>
+      </w:r>
+      <w:proofErr w:type="spellStart"/>
+      <w:r>
+        <w:rPr>
+          <w:rFonts w:cs="Arial"/>
+          <w:szCs w:val="20"/>
+        </w:rPr>
+        <w:t>EmployeeSalary</w:t>
+      </w:r>
+      <w:proofErr w:type="spellEnd"/>
+      <w:r>
+        <w:rPr>
+          <w:rFonts w:cs="Arial"/>
+          <w:szCs w:val="20"/>
+        </w:rPr>
+        <w:t xml:space="preserve">  </w:t>
+      </w:r>
+    </w:p>
+    <w:p>
+      <w:pPr>
+        <w:pStyle w:val="Normal1"/>
+        <w:ind w:left="1080"/>
+        <w:rPr>
+          <w:rFonts w:cs="Arial"/>
+          <w:szCs w:val="20"/>
+        </w:rPr>
+      </w:pPr>
+      <w:r>
+        <w:rPr>
+          <w:rFonts w:cs="Arial"/>
+          <w:szCs w:val="20"/>
+        </w:rPr>
+        <w:tab/>
+        <w:t>Print Error Message M4</w:t>
+      </w:r>
+    </w:p>
+    <w:p>
+      <w:pPr>
+        <w:pStyle w:val="Normal1"/>
+        <w:rPr>
+          <w:rFonts w:cs="Arial"/>
+          <w:szCs w:val="20"/>
+        </w:rPr>
+      </w:pPr>
+      <w:r>
+        <w:rPr>
+          <w:rFonts w:cs="Arial"/>
+          <w:szCs w:val="20"/>
+        </w:rPr>
+        <w:t xml:space="preserve">      </w:t>
+      </w:r>
+      <w:r>
+        <w:rPr>
+          <w:rFonts w:cs="Arial"/>
+          <w:szCs w:val="20"/>
+        </w:rPr>
+        <w:t xml:space="preserve">IF invalid </w:t>
+      </w:r>
+      <w:proofErr w:type="spellStart"/>
+      <w:r>
+        <w:rPr>
+          <w:rFonts w:cs="Arial"/>
+          <w:szCs w:val="20"/>
+        </w:rPr>
+        <w:t>EmployeeGender</w:t>
+      </w:r>
+      <w:proofErr w:type="spellEnd"/>
+      <w:r>
+        <w:rPr>
+          <w:rFonts w:cs="Arial"/>
+          <w:szCs w:val="20"/>
+        </w:rPr>
+        <w:t xml:space="preserve">  </w:t>
+      </w:r>
+    </w:p>
+    <w:p>
+      <w:pPr>
+        <w:pStyle w:val="Normal1"/>
+        <w:ind w:left="1080"/>
+        <w:rPr>
+          <w:rFonts w:cs="Arial"/>
+          <w:szCs w:val="20"/>
+        </w:rPr>
+      </w:pPr>
+      <w:r>
+        <w:rPr>
+          <w:rFonts w:cs="Arial"/>
+          <w:szCs w:val="20"/>
+        </w:rPr>
+        <w:t xml:space="preserve">      Print Error Message M5</w:t>
+      </w:r>
+    </w:p>
+    <w:p>
+      <w:pPr>
+        <w:pStyle w:val="Normal1"/>
+        <w:ind w:left="1080"/>
+        <w:rPr>
+          <w:rFonts w:cs="Arial"/>
+          <w:szCs w:val="20"/>
+        </w:rPr>
+      </w:pPr>
+      <w:r>
+        <w:rPr>
+          <w:rFonts w:cs="Arial"/>
+          <w:szCs w:val="20"/>
+        </w:rPr>
+        <w:t xml:space="preserve">IF invalid </w:t>
+      </w:r>
+      <w:proofErr w:type="spellStart"/>
+      <w:r>
+        <w:rPr>
+          <w:rFonts w:cs="Arial"/>
+          <w:szCs w:val="20"/>
+        </w:rPr>
+        <w:t>EmployeePAN</w:t>
+      </w:r>
+      <w:proofErr w:type="spellEnd"/>
+    </w:p>
+    <w:p>
+      <w:pPr>
+        <w:pStyle w:val="Normal1"/>
+        <w:ind w:left="1080"/>
+        <w:rPr>
+          <w:rFonts w:cs="Arial"/>
+          <w:szCs w:val="20"/>
+        </w:rPr>
+      </w:pPr>
+      <w:r>
+        <w:rPr>
+          <w:rFonts w:cs="Arial"/>
+          <w:szCs w:val="20"/>
+        </w:rPr>
+        <w:tab/>
+        <w:t>Print Error Message M6</w:t>
+      </w:r>
+    </w:p>
+    <w:p>
+      <w:pPr>
+        <w:pStyle w:val="Normal1"/>
+        <w:ind w:left="1080"/>
+        <w:rPr>
+          <w:rFonts w:cs="Arial"/>
+          <w:szCs w:val="20"/>
+        </w:rPr>
+      </w:pPr>
+      <w:r>
+        <w:rPr>
+          <w:rFonts w:cs="Arial"/>
+          <w:szCs w:val="20"/>
+        </w:rPr>
+        <w:t xml:space="preserve">IF invalid </w:t>
+      </w:r>
+      <w:proofErr w:type="spellStart"/>
+      <w:r>
+        <w:rPr>
+          <w:rFonts w:cs="Arial"/>
+          <w:szCs w:val="20"/>
+        </w:rPr>
+        <w:t>EmployeeEmail</w:t>
+      </w:r>
+      <w:proofErr w:type="spellEnd"/>
+    </w:p>
+    <w:p>
+      <w:pPr>
+        <w:pStyle w:val="Normal1"/>
+        <w:ind w:left="1080"/>
+        <w:rPr>
+          <w:rFonts w:cs="Arial"/>
+          <w:szCs w:val="20"/>
+        </w:rPr>
+      </w:pPr>
+      <w:r>
+        <w:rPr>
+          <w:rFonts w:cs="Arial"/>
+          <w:szCs w:val="20"/>
+        </w:rPr>
+        <w:tab/>
+        <w:t>Print Error Message M7</w:t>
+      </w:r>
+    </w:p>
+    <w:p>
+      <w:pPr>
+        <w:pStyle w:val="Normal1"/>
+        <w:ind w:left="1080"/>
+        <w:rPr>
+          <w:rFonts w:cs="Arial"/>
+          <w:szCs w:val="20"/>
+        </w:rPr>
+      </w:pPr>
+      <w:r>
+        <w:rPr>
+          <w:rFonts w:cs="Arial"/>
+          <w:szCs w:val="20"/>
+        </w:rPr>
+        <w:t xml:space="preserve">IF invalid </w:t>
+      </w:r>
+      <w:proofErr w:type="spellStart"/>
+      <w:r>
+        <w:rPr>
+          <w:rFonts w:cs="Arial"/>
+          <w:szCs w:val="20"/>
+        </w:rPr>
+        <w:t>EmployeePassword</w:t>
+      </w:r>
+      <w:proofErr w:type="spellEnd"/>
+    </w:p>
+    <w:p>
+      <w:pPr>
+        <w:pStyle w:val="Normal1"/>
+        <w:ind w:left="1080"/>
+        <w:rPr>
+          <w:rFonts w:cs="Arial"/>
+          <w:szCs w:val="20"/>
+        </w:rPr>
+      </w:pPr>
+      <w:r>
+        <w:rPr>
+          <w:rFonts w:cs="Arial"/>
+          <w:szCs w:val="20"/>
+        </w:rPr>
+        <w:tab/>
+        <w:t>Print Error Message M8</w:t>
+      </w:r>
+    </w:p>
+    <w:p>
+      <w:pPr>
+        <w:pStyle w:val="Normal1"/>
+        <w:ind w:left="1080"/>
+        <w:rPr>
+          <w:rFonts w:cs="Arial"/>
+          <w:szCs w:val="20"/>
+        </w:rPr>
+      </w:pPr>
+      <w:r>
+        <w:rPr>
+          <w:rFonts w:cs="Arial"/>
+          <w:szCs w:val="20"/>
+        </w:rPr>
+        <w:t xml:space="preserve">IF </w:t>
+      </w:r>
+      <w:r>
+        <w:rPr>
+          <w:rFonts w:cs="Arial"/>
+          <w:szCs w:val="20"/>
+        </w:rPr>
+        <w:t>invalid Validations</w:t>
+      </w:r>
+    </w:p>
+    <w:p>
+      <w:pPr>
+        <w:pStyle w:val="Normal1"/>
+        <w:ind w:left="1080"/>
+        <w:rPr>
+          <w:rFonts w:cs="Arial"/>
+          <w:szCs w:val="20"/>
+        </w:rPr>
+      </w:pPr>
+      <w:r>
+        <w:rPr>
+          <w:rFonts w:cs="Arial"/>
+          <w:szCs w:val="20"/>
+        </w:rPr>
+        <w:tab/>
+        <w:t>Print Error Message M9</w:t>
+      </w:r>
+    </w:p>
+    <w:p>
+      <w:pPr>
+        <w:pStyle w:val="Normal1"/>
+        <w:ind w:left="0"/>
+        <w:rPr>
+          <w:rFonts w:cs="Arial"/>
+          <w:szCs w:val="20"/>
+        </w:rPr>
+      </w:pPr>
+    </w:p>
+    <w:p>
+      <w:pPr>
+        <w:pStyle w:val="Normal1"/>
+        <w:numPr>
+          <w:ilvl w:val="0"/>
+          <w:numId w:val="3"/>
+        </w:numPr>
+        <w:rPr>
+          <w:rFonts w:cs="Arial"/>
+          <w:b/>
+          <w:sz w:val="22"/>
+          <w:szCs w:val="20"/>
+        </w:rPr>
+      </w:pPr>
+      <w:r>
+        <w:rPr>
+          <w:rFonts w:cs="Arial"/>
+          <w:b/>
+          <w:sz w:val="22"/>
+          <w:szCs w:val="20"/>
+        </w:rPr>
+        <w:t>Server Side Scripting:</w:t>
+      </w:r>
+    </w:p>
+    <w:p>
+      <w:pPr>
+        <w:pStyle w:val="Normal1"/>
+        <w:ind w:firstLine="720"/>
+        <w:rPr>
+          <w:rFonts w:cs="Arial"/>
+          <w:b/>
+          <w:szCs w:val="20"/>
+        </w:rPr>
+      </w:pPr>
+      <w:r>
+        <w:rPr>
+          <w:rFonts w:cs="Arial"/>
+          <w:b/>
+          <w:szCs w:val="20"/>
+        </w:rPr>
+        <w:t>BEGIN</w:t>
+      </w:r>
+    </w:p>
+    <w:p>
+      <w:pPr>
+        <w:pStyle w:val="Normal1"/>
+        <w:ind w:left="2160" w:firstLine="720"/>
+        <w:rPr>
+          <w:rFonts w:cs="Arial"/>
+          <w:b/>
+          <w:szCs w:val="20"/>
+        </w:rPr>
+      </w:pPr>
+      <w:r>
+        <w:rPr>
+          <w:rFonts w:cs="Arial"/>
+          <w:szCs w:val="20"/>
+        </w:rPr>
+        <w:t xml:space="preserve">Call </w:t>
+      </w:r>
+      <w:proofErr w:type="spellStart"/>
+      <w:proofErr w:type="gramStart"/>
+      <w:r>
+        <w:rPr>
+          <w:rFonts w:ascii="Consolas" w:eastAsiaTheme="minorHAnsi" w:hAnsi="Consolas" w:cs="Consolas"/>
+          <w:color w:val="000000"/>
+          <w:szCs w:val="20"/>
+        </w:rPr>
+        <w:t>createEmployee</w:t>
+      </w:r>
+      <w:proofErr w:type="spellEnd"/>
+      <w:r>
+        <w:rPr>
+          <w:rFonts w:ascii="Consolas" w:eastAsiaTheme="minorHAnsi" w:hAnsi="Consolas" w:cs="Consolas"/>
+          <w:color w:val="000000"/>
+          <w:szCs w:val="20"/>
+        </w:rPr>
+        <w:t>(</w:t>
+      </w:r>
+      <w:proofErr w:type="gramEnd"/>
+      <w:r>
+        <w:rPr>
+          <w:rFonts w:ascii="Consolas" w:eastAsiaTheme="minorHAnsi" w:hAnsi="Consolas" w:cs="Consolas"/>
+          <w:color w:val="646464"/>
+          <w:szCs w:val="20"/>
+        </w:rPr>
+        <w:t>@Valid</w:t>
+      </w:r>
+      <w:r>
+        <w:rPr>
+          <w:rFonts w:ascii="Consolas" w:eastAsiaTheme="minorHAnsi" w:hAnsi="Consolas" w:cs="Consolas"/>
+          <w:color w:val="000000"/>
+          <w:szCs w:val="20"/>
+        </w:rPr>
+        <w:t xml:space="preserve"> </w:t>
+      </w:r>
+      <w:r>
+        <w:rPr>
+          <w:rFonts w:ascii="Consolas" w:eastAsiaTheme="minorHAnsi" w:hAnsi="Consolas" w:cs="Consolas"/>
+          <w:color w:val="646464"/>
+          <w:szCs w:val="20"/>
+        </w:rPr>
+        <w:t>@</w:t>
+      </w:r>
+      <w:proofErr w:type="spellStart"/>
+      <w:r>
+        <w:rPr>
+          <w:rFonts w:ascii="Consolas" w:eastAsiaTheme="minorHAnsi" w:hAnsi="Consolas" w:cs="Consolas"/>
+          <w:color w:val="646464"/>
+          <w:szCs w:val="20"/>
+        </w:rPr>
+        <w:t>RequestBody</w:t>
+      </w:r>
+      <w:proofErr w:type="spellEnd"/>
+      <w:r>
+        <w:rPr>
+          <w:rFonts w:ascii="Consolas" w:eastAsiaTheme="minorHAnsi" w:hAnsi="Consolas" w:cs="Consolas"/>
+          <w:color w:val="000000"/>
+          <w:szCs w:val="20"/>
+        </w:rPr>
+        <w:t xml:space="preserve"> Employee </w:t>
+      </w:r>
+      <w:r>
+        <w:rPr>
+          <w:rFonts w:ascii="Consolas" w:eastAsiaTheme="minorHAnsi" w:hAnsi="Consolas" w:cs="Consolas"/>
+          <w:color w:val="6A3E3E"/>
+          <w:szCs w:val="20"/>
+        </w:rPr>
+        <w:t>Employee</w:t>
+      </w:r>
+      <w:r>
+        <w:rPr>
+          <w:rFonts w:ascii="Consolas" w:eastAsiaTheme="minorHAnsi" w:hAnsi="Consolas" w:cs="Consolas"/>
+          <w:color w:val="000000"/>
+          <w:szCs w:val="20"/>
+        </w:rPr>
+        <w:t>)</w:t>
+      </w:r>
+      <w:r>
+        <w:rPr>
+          <w:rFonts w:ascii="Consolas" w:eastAsiaTheme="minorHAnsi" w:hAnsi="Consolas" w:cs="Consolas"/>
+          <w:color w:val="000000"/>
+          <w:szCs w:val="20"/>
+        </w:rPr>
+        <w:t xml:space="preserve"> from controller to service</w:t>
+      </w:r>
+    </w:p>
+    <w:p>
+      <w:pPr>
+        <w:pStyle w:val="Normal1"/>
+        <w:ind w:left="2160" w:firstLine="720"/>
+        <w:rPr>
+          <w:rFonts w:cs="Arial"/>
+          <w:b/>
+          <w:szCs w:val="20"/>
+        </w:rPr>
+      </w:pPr>
+      <w:r>
+        <w:rPr>
+          <w:rFonts w:cs="Arial"/>
+          <w:b/>
+          <w:szCs w:val="20"/>
+        </w:rPr>
+        <w:t>BEGIN</w:t>
+      </w:r>
+    </w:p>
+    <w:p>
+      <w:pPr>
+        <w:pStyle w:val="Normal1"/>
+        <w:ind w:left="2880"/>
+        <w:rPr>
+          <w:rFonts w:cs="Arial"/>
+          <w:szCs w:val="20"/>
+        </w:rPr>
+      </w:pPr>
+      <w:r>
+        <w:rPr>
+          <w:rFonts w:cs="Arial"/>
+          <w:szCs w:val="20"/>
+        </w:rPr>
+        <w:t xml:space="preserve">  </w:t>
+      </w:r>
+      <w:r>
+        <w:rPr>
+          <w:rFonts w:cs="Arial"/>
+          <w:szCs w:val="20"/>
+        </w:rPr>
+        <w:t xml:space="preserve">Call </w:t>
+      </w:r>
+      <w:proofErr w:type="gramStart"/>
+      <w:r>
+        <w:rPr>
+          <w:rFonts w:ascii="Consolas" w:eastAsiaTheme="minorHAnsi" w:hAnsi="Consolas" w:cs="Consolas"/>
+          <w:color w:val="000000"/>
+          <w:szCs w:val="20"/>
+        </w:rPr>
+        <w:t>save(</w:t>
+      </w:r>
+      <w:proofErr w:type="gramEnd"/>
+      <w:r>
+        <w:rPr>
+          <w:rFonts w:ascii="Consolas" w:eastAsiaTheme="minorHAnsi" w:hAnsi="Consolas" w:cs="Consolas"/>
+          <w:color w:val="000000"/>
+          <w:szCs w:val="20"/>
+        </w:rPr>
+        <w:t xml:space="preserve">Employee </w:t>
+      </w:r>
+      <w:r>
+        <w:rPr>
+          <w:rFonts w:ascii="Consolas" w:eastAsiaTheme="minorHAnsi" w:hAnsi="Consolas" w:cs="Consolas"/>
+          <w:color w:val="6A3E3E"/>
+          <w:szCs w:val="20"/>
+        </w:rPr>
+        <w:t>Employee</w:t>
+      </w:r>
+      <w:r>
+        <w:rPr>
+          <w:rFonts w:ascii="Consolas" w:eastAsiaTheme="minorHAnsi" w:hAnsi="Consolas" w:cs="Consolas"/>
+          <w:color w:val="000000"/>
+          <w:szCs w:val="20"/>
+        </w:rPr>
+        <w:t xml:space="preserve">) </w:t>
+      </w:r>
+      <w:r>
+        <w:rPr>
+          <w:rFonts w:ascii="Consolas" w:eastAsiaTheme="minorHAnsi" w:hAnsi="Consolas" w:cs="Consolas"/>
+          <w:b/>
+          <w:bCs/>
+          <w:color w:val="7F0055"/>
+          <w:szCs w:val="20"/>
+        </w:rPr>
+        <w:t>throws</w:t>
+      </w:r>
+      <w:r>
+        <w:rPr>
+          <w:rFonts w:ascii="Consolas" w:eastAsiaTheme="minorHAnsi" w:hAnsi="Consolas" w:cs="Consolas"/>
+          <w:color w:val="000000"/>
+          <w:szCs w:val="20"/>
+        </w:rPr>
+        <w:t xml:space="preserve"> </w:t>
+      </w:r>
+      <w:proofErr w:type="spellStart"/>
+      <w:r>
+        <w:rPr>
+          <w:rFonts w:ascii="Consolas" w:eastAsiaTheme="minorHAnsi" w:hAnsi="Consolas" w:cs="Consolas"/>
+          <w:color w:val="000000"/>
+          <w:szCs w:val="20"/>
+        </w:rPr>
+        <w:t>EmployeeException</w:t>
+      </w:r>
+      <w:proofErr w:type="spellEnd"/>
+      <w:r>
+        <w:rPr>
+          <w:rFonts w:cs="Arial"/>
+          <w:szCs w:val="20"/>
+        </w:rPr>
+        <w:t xml:space="preserve"> </w:t>
+      </w:r>
+      <w:r>
+        <w:rPr>
+          <w:rFonts w:cs="Arial"/>
+          <w:szCs w:val="20"/>
+        </w:rPr>
+        <w:t>to Repository interface from</w:t>
+      </w:r>
+      <w:r>
+        <w:rPr>
+          <w:rFonts w:cs="Arial"/>
+          <w:szCs w:val="20"/>
+        </w:rPr>
+        <w:t xml:space="preserve"> Service Layer</w:t>
+      </w:r>
+    </w:p>
+    <w:p>
+      <w:pPr>
+        <w:pStyle w:val="Normal1"/>
+        <w:ind w:left="2160"/>
+        <w:rPr>
+          <w:rFonts w:cs="Arial"/>
+          <w:b/>
+          <w:szCs w:val="20"/>
+        </w:rPr>
+      </w:pPr>
+      <w:r>
+        <w:rPr>
+          <w:rFonts w:cs="Arial"/>
+          <w:szCs w:val="20"/>
+        </w:rPr>
+        <w:t xml:space="preserve">               </w:t>
+      </w:r>
+      <w:r>
+        <w:rPr>
+          <w:rFonts w:cs="Arial"/>
+          <w:szCs w:val="20"/>
+        </w:rPr>
+        <w:tab/>
+      </w:r>
+      <w:r>
+        <w:rPr>
+          <w:rFonts w:cs="Arial"/>
+          <w:b/>
+          <w:szCs w:val="20"/>
+        </w:rPr>
+        <w:t>BEGIN</w:t>
+      </w:r>
+    </w:p>
+    <w:p>
+      <w:pPr>
+        <w:pStyle w:val="Normal1"/>
+        <w:rPr>
+          <w:rFonts w:cs="Arial"/>
+          <w:szCs w:val="20"/>
+        </w:rPr>
+      </w:pPr>
+      <w:r>
+        <w:rPr>
+          <w:rFonts w:cs="Arial"/>
+          <w:szCs w:val="20"/>
+        </w:rPr>
+        <w:t xml:space="preserve">                                                               Insertion of details are done through Postman.</w:t>
+      </w:r>
+    </w:p>
+    <w:p>
+      <w:pPr>
+        <w:pStyle w:val="Normal1"/>
+        <w:rPr>
+          <w:rFonts w:cs="Arial"/>
+          <w:b/>
+          <w:szCs w:val="20"/>
+        </w:rPr>
+      </w:pPr>
+      <w:r>
+        <w:rPr>
+          <w:rFonts w:cs="Arial"/>
+          <w:szCs w:val="20"/>
+        </w:rPr>
+        <w:tab/>
+      </w:r>
+      <w:r>
+        <w:rPr>
+          <w:rFonts w:cs="Arial"/>
+          <w:szCs w:val="20"/>
+        </w:rPr>
+        <w:tab/>
+      </w:r>
+      <w:r>
+        <w:rPr>
+          <w:rFonts w:cs="Arial"/>
+          <w:szCs w:val="20"/>
+        </w:rPr>
+        <w:tab/>
+      </w:r>
+      <w:r>
+        <w:rPr>
+          <w:rFonts w:cs="Arial"/>
+          <w:szCs w:val="20"/>
+        </w:rPr>
+        <w:tab/>
+      </w:r>
+      <w:r>
+        <w:rPr>
+          <w:rFonts w:cs="Arial"/>
+          <w:b/>
+          <w:szCs w:val="20"/>
+        </w:rPr>
+        <w:t>END</w:t>
+      </w:r>
+    </w:p>
+    <w:p>
+      <w:pPr>
+        <w:pStyle w:val="Normal1"/>
+        <w:rPr>
+          <w:rFonts w:cs="Arial"/>
+          <w:szCs w:val="20"/>
+        </w:rPr>
+      </w:pPr>
+      <w:r>
+        <w:rPr>
+          <w:rFonts w:cs="Arial"/>
+          <w:b/>
+          <w:szCs w:val="20"/>
+        </w:rPr>
+        <w:tab/>
+      </w:r>
+      <w:r>
+        <w:rPr>
+          <w:rFonts w:cs="Arial"/>
+          <w:b/>
+          <w:szCs w:val="20"/>
+        </w:rPr>
+        <w:tab/>
+      </w:r>
+      <w:r>
+        <w:rPr>
+          <w:rFonts w:cs="Arial"/>
+          <w:b/>
+          <w:szCs w:val="20"/>
+        </w:rPr>
+        <w:tab/>
+      </w:r>
+      <w:r>
+        <w:rPr>
+          <w:rFonts w:cs="Arial"/>
+          <w:b/>
+          <w:szCs w:val="20"/>
+        </w:rPr>
+        <w:tab/>
+      </w:r>
+      <w:r>
+        <w:rPr>
+          <w:rFonts w:cs="Arial"/>
+          <w:szCs w:val="20"/>
+        </w:rPr>
+        <w:t>Return Details</w:t>
+      </w:r>
+      <w:r>
+        <w:rPr>
+          <w:rFonts w:cs="Arial"/>
+          <w:szCs w:val="20"/>
+        </w:rPr>
+        <w:t xml:space="preserve">. </w:t>
+      </w:r>
+      <w:proofErr w:type="gramStart"/>
+      <w:r>
+        <w:rPr>
+          <w:rFonts w:cs="Arial"/>
+          <w:szCs w:val="20"/>
+        </w:rPr>
+        <w:t>to</w:t>
+      </w:r>
+      <w:proofErr w:type="gramEnd"/>
+      <w:r>
+        <w:rPr>
+          <w:rFonts w:cs="Arial"/>
+          <w:szCs w:val="20"/>
+        </w:rPr>
+        <w:t xml:space="preserve"> Service Layer</w:t>
+      </w:r>
+      <w:r>
+        <w:rPr>
+          <w:rFonts w:cs="Arial"/>
+          <w:szCs w:val="20"/>
+        </w:rPr>
+        <w:t>.</w:t>
+      </w:r>
+    </w:p>
+    <w:p>
+      <w:pPr>
+        <w:pStyle w:val="Normal1"/>
+        <w:rPr>
+          <w:rFonts w:cs="Arial"/>
+          <w:b/>
+          <w:szCs w:val="20"/>
+        </w:rPr>
+      </w:pPr>
+      <w:r>
+        <w:rPr>
+          <w:rFonts w:cs="Arial"/>
+          <w:szCs w:val="20"/>
+        </w:rPr>
+        <w:tab/>
+      </w:r>
+      <w:r>
+        <w:rPr>
+          <w:rFonts w:cs="Arial"/>
+          <w:szCs w:val="20"/>
+        </w:rPr>
+        <w:tab/>
+      </w:r>
+      <w:r>
+        <w:rPr>
+          <w:rFonts w:cs="Arial"/>
+          <w:szCs w:val="20"/>
+        </w:rPr>
+        <w:tab/>
+      </w:r>
+      <w:r>
+        <w:rPr>
+          <w:rFonts w:cs="Arial"/>
+          <w:b/>
+          <w:szCs w:val="20"/>
+        </w:rPr>
+        <w:t>END</w:t>
+      </w:r>
+    </w:p>
+    <w:p>
+      <w:pPr>
+        <w:pStyle w:val="Normal1"/>
+        <w:rPr>
+          <w:rFonts w:cs="Arial"/>
+          <w:szCs w:val="20"/>
+        </w:rPr>
+      </w:pPr>
+      <w:r>
+        <w:rPr>
+          <w:rFonts w:cs="Arial"/>
+          <w:b/>
+          <w:szCs w:val="20"/>
+        </w:rPr>
+        <w:tab/>
+      </w:r>
+      <w:r>
+        <w:rPr>
+          <w:rFonts w:cs="Arial"/>
+          <w:b/>
+          <w:szCs w:val="20"/>
+        </w:rPr>
+        <w:tab/>
+      </w:r>
+      <w:r>
+        <w:rPr>
+          <w:rFonts w:cs="Arial"/>
+          <w:b/>
+          <w:szCs w:val="20"/>
+        </w:rPr>
+        <w:tab/>
+      </w:r>
+      <w:r>
+        <w:rPr>
+          <w:rFonts w:cs="Arial"/>
+          <w:szCs w:val="20"/>
+        </w:rPr>
+        <w:t>Return Details to Controller</w:t>
+      </w:r>
+      <w:r>
+        <w:rPr>
+          <w:rFonts w:cs="Arial"/>
+          <w:szCs w:val="20"/>
+        </w:rPr>
+        <w:t xml:space="preserve"> Layer</w:t>
+      </w:r>
+      <w:r>
+        <w:rPr>
+          <w:rFonts w:cs="Arial"/>
+          <w:szCs w:val="20"/>
+        </w:rPr>
+        <w:t>.</w:t>
+      </w:r>
+    </w:p>
+    <w:p>
+      <w:pPr>
+        <w:pStyle w:val="Normal1"/>
+        <w:ind w:left="1440"/>
+        <w:rPr>
+          <w:rFonts w:cs="Arial"/>
+          <w:b/>
+          <w:szCs w:val="20"/>
+        </w:rPr>
+      </w:pPr>
+      <w:r>
+        <w:rPr>
+          <w:rFonts w:cs="Arial"/>
+          <w:b/>
+          <w:szCs w:val="20"/>
+        </w:rPr>
+        <w:t>END</w:t>
+      </w:r>
+    </w:p>
+    <w:p>
+      <w:pPr>
+        <w:pStyle w:val="Normal1"/>
+        <w:rPr>
+          <w:rFonts w:cs="Arial"/>
+          <w:szCs w:val="20"/>
+        </w:rPr>
+      </w:pPr>
+      <w:r>
+        <w:rPr>
+          <w:rFonts w:cs="Arial"/>
+          <w:b/>
+          <w:szCs w:val="20"/>
+        </w:rPr>
+        <w:tab/>
+      </w:r>
+      <w:r>
+        <w:rPr>
+          <w:rFonts w:cs="Arial"/>
+          <w:szCs w:val="20"/>
+        </w:rPr>
+        <w:t>IF error during Insertion occurs, then show error message.</w:t>
+      </w:r>
+    </w:p>
+    <w:p>
+      <w:pPr>
+        <w:pStyle w:val="Normal1"/>
+        <w:rPr>
+          <w:rFonts w:cs="Arial"/>
+          <w:b/>
+          <w:szCs w:val="20"/>
+        </w:rPr>
+      </w:pPr>
+    </w:p>
+    <w:p>
+      <w:pPr>
+        <w:pStyle w:val="Normal1"/>
+        <w:rPr>
+          <w:rFonts w:cs="Arial"/>
+          <w:b/>
+          <w:szCs w:val="20"/>
+        </w:rPr>
+      </w:pPr>
+    </w:p>
+    <w:p>
+      <w:pPr>
+        <w:pStyle w:val="Normal1"/>
+        <w:rPr>
+          <w:rFonts w:cs="Arial"/>
+          <w:b/>
+          <w:szCs w:val="20"/>
+        </w:rPr>
+      </w:pPr>
+    </w:p>
+    <w:p>
+      <w:pPr>
+        <w:pStyle w:val="Normal1"/>
+        <w:rPr>
+          <w:rFonts w:cs="Arial"/>
+          <w:b/>
+          <w:szCs w:val="20"/>
+        </w:rPr>
+      </w:pPr>
+    </w:p>
+    <w:p>
+      <w:pPr>
+        <w:pStyle w:val="Normal1"/>
+        <w:rPr>
+          <w:rFonts w:cs="Arial"/>
+          <w:b/>
+          <w:szCs w:val="20"/>
+        </w:rPr>
+      </w:pPr>
+    </w:p>
+    <w:p>
+      <w:pPr>
+        <w:pStyle w:val="Normal1"/>
+        <w:rPr>
+          <w:rFonts w:cs="Arial"/>
+          <w:b/>
+          <w:szCs w:val="20"/>
+        </w:rPr>
+      </w:pPr>
+    </w:p>
+    <w:p>
+      <w:pPr>
+        <w:pStyle w:val="Normal1"/>
+        <w:rPr>
+          <w:rFonts w:cs="Arial"/>
+          <w:b/>
+          <w:szCs w:val="20"/>
+        </w:rPr>
+      </w:pPr>
+    </w:p>
+    <w:p>
+      <w:pPr>
+        <w:pStyle w:val="Normal1"/>
+        <w:rPr>
+          <w:rFonts w:cs="Arial"/>
+          <w:b/>
+          <w:szCs w:val="20"/>
+        </w:rPr>
+      </w:pPr>
+    </w:p>
+    <w:p>
+      <w:pPr>
+        <w:pStyle w:val="Normal1"/>
+        <w:rPr>
+          <w:rFonts w:cs="Arial"/>
+          <w:b/>
+          <w:szCs w:val="20"/>
+        </w:rPr>
+      </w:pPr>
+    </w:p>
+    <w:p>
+      <w:pPr>
+        <w:pStyle w:val="Normal1"/>
+        <w:ind w:left="0"/>
+        <w:rPr>
+          <w:rFonts w:cs="Arial"/>
+          <w:b/>
+          <w:sz w:val="22"/>
+          <w:szCs w:val="20"/>
+        </w:rPr>
+      </w:pPr>
+      <w:r>
+        <w:rPr>
+          <w:rFonts w:cs="Arial"/>
+          <w:b/>
+          <w:sz w:val="22"/>
+          <w:szCs w:val="20"/>
+        </w:rPr>
+        <w:lastRenderedPageBreak/>
+        <w:t xml:space="preserve">14. </w:t>
+      </w:r>
+      <w:proofErr w:type="gramStart"/>
+      <w:r>
+        <w:rPr>
+          <w:rFonts w:cs="Arial"/>
+          <w:b/>
+          <w:sz w:val="22"/>
+          <w:szCs w:val="20"/>
+        </w:rPr>
+        <w:t>2  &lt;</w:t>
+      </w:r>
+      <w:proofErr w:type="gramEnd"/>
+      <w:r>
+        <w:rPr>
+          <w:rFonts w:cs="Arial"/>
+          <w:b/>
+          <w:sz w:val="22"/>
+          <w:szCs w:val="20"/>
+        </w:rPr>
+        <w:t>ACTION: CANCEL_CLICK&gt;</w:t>
+      </w:r>
+    </w:p>
+    <w:p>
+      <w:pPr>
+        <w:pStyle w:val="Normal1"/>
+        <w:ind w:left="0"/>
+        <w:rPr>
+          <w:rFonts w:cs="Arial"/>
+          <w:b/>
+          <w:sz w:val="22"/>
+          <w:szCs w:val="20"/>
+        </w:rPr>
+      </w:pPr>
+    </w:p>
+    <w:p>
+      <w:pPr>
+        <w:pStyle w:val="Normal1"/>
+        <w:rPr>
+          <w:rFonts w:cs="Arial"/>
+          <w:b/>
+          <w:sz w:val="22"/>
+          <w:szCs w:val="20"/>
+        </w:rPr>
+      </w:pPr>
+      <w:r>
+        <w:rPr>
+          <w:rFonts w:cs="Arial"/>
+          <w:b/>
+          <w:sz w:val="22"/>
+          <w:szCs w:val="20"/>
+        </w:rPr>
+        <w:t>Pseudo Code:</w:t>
+      </w:r>
+    </w:p>
+    <w:p>
+      <w:pPr>
+        <w:pStyle w:val="Normal1"/>
+        <w:rPr>
+          <w:rFonts w:cs="Arial"/>
+          <w:b/>
+          <w:sz w:val="22"/>
+          <w:szCs w:val="20"/>
+        </w:rPr>
+      </w:pPr>
+      <w:r>
+        <w:rPr>
+          <w:rFonts w:cs="Arial"/>
+          <w:b/>
+          <w:sz w:val="22"/>
+          <w:szCs w:val="20"/>
+        </w:rPr>
+        <w:t>1. Client Side Scripting:</w:t>
+      </w:r>
+    </w:p>
+    <w:p>
+      <w:pPr>
+        <w:pStyle w:val="Normal1"/>
+        <w:ind w:left="1080"/>
+        <w:rPr>
+          <w:rFonts w:cs="Arial"/>
+          <w:szCs w:val="20"/>
+        </w:rPr>
+      </w:pPr>
+      <w:r>
+        <w:rPr>
+          <w:rFonts w:cs="Arial"/>
+          <w:szCs w:val="20"/>
+        </w:rPr>
+        <w:t>None</w:t>
+      </w:r>
+    </w:p>
+    <w:p>
+      <w:pPr>
+        <w:pStyle w:val="Normal1"/>
+        <w:ind w:left="1080"/>
+        <w:rPr>
+          <w:rFonts w:cs="Arial"/>
+          <w:szCs w:val="20"/>
+        </w:rPr>
+      </w:pPr>
+    </w:p>
+    <w:p>
+      <w:pPr>
+        <w:pStyle w:val="Normal1"/>
+        <w:rPr>
+          <w:rFonts w:cs="Arial"/>
+          <w:b/>
+          <w:sz w:val="22"/>
+          <w:szCs w:val="20"/>
+        </w:rPr>
+      </w:pPr>
+      <w:r>
+        <w:rPr>
+          <w:rFonts w:cs="Arial"/>
+          <w:b/>
+          <w:szCs w:val="20"/>
+        </w:rPr>
+        <w:t>2</w:t>
+      </w:r>
+      <w:r>
+        <w:rPr>
+          <w:rFonts w:cs="Arial"/>
+          <w:b/>
+          <w:sz w:val="22"/>
+          <w:szCs w:val="20"/>
+        </w:rPr>
+        <w:t>. Server Side Scripting:</w:t>
+      </w:r>
+    </w:p>
+    <w:p>
+      <w:pPr>
+        <w:pStyle w:val="Normal1"/>
+        <w:ind w:left="1080"/>
+        <w:rPr>
+          <w:rFonts w:cs="Arial"/>
+          <w:b/>
+          <w:szCs w:val="20"/>
+        </w:rPr>
+      </w:pPr>
+      <w:r>
+        <w:rPr>
+          <w:rFonts w:cs="Arial"/>
+          <w:b/>
+          <w:szCs w:val="20"/>
+        </w:rPr>
+        <w:t>BEGIN</w:t>
+      </w:r>
+    </w:p>
+    <w:p>
+      <w:pPr>
+        <w:pStyle w:val="Normal1"/>
+        <w:ind w:left="1080"/>
+        <w:rPr>
+          <w:rFonts w:cs="Arial"/>
+          <w:b/>
+          <w:szCs w:val="20"/>
+        </w:rPr>
+      </w:pPr>
+      <w:r>
+        <w:rPr>
+          <w:rFonts w:cs="Arial"/>
+          <w:b/>
+          <w:szCs w:val="20"/>
+        </w:rPr>
+        <w:tab/>
+      </w:r>
+      <w:r>
+        <w:rPr>
+          <w:rFonts w:cs="Arial"/>
+          <w:szCs w:val="20"/>
+        </w:rPr>
+        <w:t xml:space="preserve">Call </w:t>
+      </w:r>
+      <w:proofErr w:type="spellStart"/>
+      <w:proofErr w:type="gramStart"/>
+      <w:r>
+        <w:rPr>
+          <w:rFonts w:cs="Arial"/>
+          <w:szCs w:val="20"/>
+        </w:rPr>
+        <w:t>createEmployee</w:t>
+      </w:r>
+      <w:proofErr w:type="spellEnd"/>
+      <w:r>
+        <w:rPr>
+          <w:rFonts w:cs="Arial"/>
+          <w:szCs w:val="20"/>
+        </w:rPr>
+        <w:t>(</w:t>
+      </w:r>
+      <w:proofErr w:type="gramEnd"/>
+      <w:r>
+        <w:rPr>
+          <w:rFonts w:cs="Arial"/>
+          <w:szCs w:val="20"/>
+        </w:rPr>
+        <w:t>@Valid @</w:t>
+      </w:r>
+      <w:proofErr w:type="spellStart"/>
+      <w:r>
+        <w:rPr>
+          <w:rFonts w:cs="Arial"/>
+          <w:szCs w:val="20"/>
+        </w:rPr>
+        <w:t>RequestBody</w:t>
+      </w:r>
+      <w:proofErr w:type="spellEnd"/>
+      <w:r>
+        <w:rPr>
+          <w:rFonts w:cs="Arial"/>
+          <w:szCs w:val="20"/>
+        </w:rPr>
+        <w:t xml:space="preserve"> Employee Employee) from controller to service</w:t>
+      </w:r>
+    </w:p>
+    <w:p>
+      <w:pPr>
+        <w:pStyle w:val="Normal1"/>
+        <w:ind w:left="1080"/>
+        <w:rPr>
+          <w:rFonts w:cs="Arial"/>
+          <w:szCs w:val="20"/>
+        </w:rPr>
+      </w:pPr>
+      <w:r>
+        <w:rPr>
+          <w:rFonts w:cs="Arial"/>
+          <w:szCs w:val="20"/>
+        </w:rPr>
+        <w:tab/>
+      </w:r>
+      <w:r>
+        <w:rPr>
+          <w:rFonts w:cs="Arial"/>
+          <w:szCs w:val="20"/>
+        </w:rPr>
+        <w:t>Insertion of details are done through Postman</w:t>
+      </w:r>
+      <w:r>
+        <w:rPr>
+          <w:rFonts w:cs="Arial"/>
+          <w:szCs w:val="20"/>
+        </w:rPr>
+        <w:t>.</w:t>
+      </w:r>
+    </w:p>
+    <w:p>
+      <w:pPr>
+        <w:pStyle w:val="Normal1"/>
+        <w:ind w:left="1080"/>
+        <w:rPr>
+          <w:rFonts w:cs="Arial"/>
+          <w:b/>
+          <w:szCs w:val="20"/>
+        </w:rPr>
+      </w:pPr>
+      <w:r>
+        <w:rPr>
+          <w:rFonts w:cs="Arial"/>
+          <w:b/>
+          <w:szCs w:val="20"/>
+        </w:rPr>
+        <w:t>END</w:t>
+      </w:r>
+    </w:p>
+    <w:p>
+      <w:pPr>
+        <w:pStyle w:val="Normal1"/>
+        <w:ind w:left="1080"/>
+        <w:rPr>
+          <w:rFonts w:cs="Arial"/>
+          <w:b/>
+          <w:szCs w:val="20"/>
+        </w:rPr>
+      </w:pPr>
+    </w:p>
+    <w:p>
+      <w:pPr>
+        <w:pStyle w:val="Normal1"/>
+        <w:ind w:left="0"/>
+        <w:rPr>
+          <w:rFonts w:cs="Arial"/>
+          <w:b/>
+          <w:szCs w:val="20"/>
+        </w:rPr>
+      </w:pPr>
+    </w:p>
+    <w:bookmarkEnd w:id="31"/>
     <w:p>
       <w:pPr>
         <w:pStyle w:val="Normal1"/>
@@ -12296,7 +14473,25 @@
                 <w:sz w:val="20"/>
                 <w:szCs w:val="20"/>
               </w:rPr>
-              <w:t>The pseudo code is modified as per the specified  flow.</w:t>
+              <w:t xml:space="preserve">The pseudo code is modified as per the </w:t>
+            </w:r>
+            <w:proofErr w:type="gramStart"/>
+            <w:r>
+              <w:rPr>
+                <w:rFonts w:cs="Arial"/>
+                <w:sz w:val="20"/>
+                <w:szCs w:val="20"/>
+              </w:rPr>
+              <w:t>specified  flow</w:t>
+            </w:r>
+            <w:proofErr w:type="gramEnd"/>
+            <w:r>
+              <w:rPr>
+                <w:rFonts w:cs="Arial"/>
+                <w:sz w:val="20"/>
+                <w:szCs w:val="20"/>
+              </w:rPr>
+              <w:t>.</w:t>
             </w:r>
           </w:p>
         </w:tc>
@@ -12555,7 +14750,25 @@
                 <w:sz w:val="20"/>
                 <w:szCs w:val="20"/>
               </w:rPr>
-              <w:t>The name of text boxes(screen label is changed).</w:t>
+              <w:t xml:space="preserve">The name of text </w:t>
+            </w:r>
+            <w:proofErr w:type="gramStart"/>
+            <w:r>
+              <w:rPr>
+                <w:rFonts w:cs="Arial"/>
+                <w:sz w:val="20"/>
+                <w:szCs w:val="20"/>
+              </w:rPr>
+              <w:t>boxes(</w:t>
+            </w:r>
+            <w:proofErr w:type="gramEnd"/>
+            <w:r>
+              <w:rPr>
+                <w:rFonts w:cs="Arial"/>
+                <w:sz w:val="20"/>
+                <w:szCs w:val="20"/>
+              </w:rPr>
+              <w:t>screen label is changed).</w:t>
             </w:r>
           </w:p>
         </w:tc>
@@ -12702,7 +14915,25 @@
                 <w:sz w:val="20"/>
                 <w:szCs w:val="20"/>
               </w:rPr>
-              <w:t>Configuration files,UI Components</w:t>
+              <w:t xml:space="preserve">Configuration </w:t>
+            </w:r>
+            <w:proofErr w:type="spellStart"/>
+            <w:r>
+              <w:rPr>
+                <w:rFonts w:cs="Arial"/>
+                <w:sz w:val="20"/>
+                <w:szCs w:val="20"/>
+              </w:rPr>
+              <w:t>files,UI</w:t>
+            </w:r>
+            <w:proofErr w:type="spellEnd"/>
+            <w:r>
+              <w:rPr>
+                <w:rFonts w:cs="Arial"/>
+                <w:sz w:val="20"/>
+                <w:szCs w:val="20"/>
+              </w:rPr>
+              <w:t xml:space="preserve"> Components</w:t>
             </w:r>
           </w:p>
         </w:tc>
@@ -12732,7 +14963,25 @@
                 <w:sz w:val="20"/>
                 <w:szCs w:val="20"/>
               </w:rPr>
-              <w:t>Paths of the configuration files is updated and UI components(Screen Shots) added.</w:t>
+              <w:t xml:space="preserve">Paths of the configuration files is updated and UI </w:t>
+            </w:r>
+            <w:proofErr w:type="gramStart"/>
+            <w:r>
+              <w:rPr>
+                <w:rFonts w:cs="Arial"/>
+                <w:sz w:val="20"/>
+                <w:szCs w:val="20"/>
+              </w:rPr>
+              <w:t>components(</w:t>
+            </w:r>
+            <w:proofErr w:type="gramEnd"/>
+            <w:r>
+              <w:rPr>
+                <w:rFonts w:cs="Arial"/>
+                <w:sz w:val="20"/>
+                <w:szCs w:val="20"/>
+              </w:rPr>
+              <w:t>Screen Shots) added.</w:t>
             </w:r>
           </w:p>
         </w:tc>
@@ -12847,12 +15096,21 @@
           <w:pPr>
             <w:pStyle w:val="Footer"/>
           </w:pPr>
+          <w:proofErr w:type="spellStart"/>
           <w:r>
             <w:rPr>
               <w:rFonts w:cs="Arial"/>
               <w:szCs w:val="18"/>
             </w:rPr>
-            <w:t>TMP:August 29,2018</w:t>
+            <w:t>TMP:August</w:t>
+          </w:r>
+          <w:proofErr w:type="spellEnd"/>
+          <w:r>
+            <w:rPr>
+              <w:rFonts w:cs="Arial"/>
+              <w:szCs w:val="18"/>
+            </w:rPr>
+            <w:t xml:space="preserve"> 29,2018</w:t>
           </w:r>
         </w:p>
       </w:tc>
@@ -12925,7 +15183,7 @@
               <w:noProof/>
               <w:szCs w:val="18"/>
             </w:rPr>
-            <w:t>7</w:t>
+            <w:t>20</w:t>
           </w:r>
           <w:r>
             <w:rPr>
@@ -12968,7 +15226,7 @@
               <w:noProof/>
               <w:szCs w:val="18"/>
             </w:rPr>
-            <w:t>18</w:t>
+            <w:t>20</w:t>
           </w:r>
           <w:r>
             <w:rPr>
@@ -13053,12 +15311,21 @@
           <w:pPr>
             <w:pStyle w:val="Footer"/>
           </w:pPr>
+          <w:proofErr w:type="spellStart"/>
           <w:r>
             <w:rPr>
               <w:rFonts w:cs="Arial"/>
               <w:szCs w:val="18"/>
             </w:rPr>
-            <w:t>TMP:August 29,2018</w:t>
+            <w:t>TMP:August</w:t>
+          </w:r>
+          <w:proofErr w:type="spellEnd"/>
+          <w:r>
+            <w:rPr>
+              <w:rFonts w:cs="Arial"/>
+              <w:szCs w:val="18"/>
+            </w:rPr>
+            <w:t xml:space="preserve"> 29,2018</w:t>
           </w:r>
         </w:p>
       </w:tc>
@@ -13173,7 +15440,7 @@
               <w:noProof/>
               <w:szCs w:val="18"/>
             </w:rPr>
-            <w:t>18</w:t>
+            <w:t>20</w:t>
           </w:r>
           <w:r>
             <w:rPr>
@@ -13202,7 +15469,23 @@
               <w:rFonts w:cs="Arial"/>
               <w:szCs w:val="18"/>
             </w:rPr>
-            <w:t>DMT/AD06/TMP:September 30,2011</w:t>
+            <w:t>DMT/AD06/</w:t>
+          </w:r>
+          <w:proofErr w:type="spellStart"/>
+          <w:r>
+            <w:rPr>
+              <w:rFonts w:cs="Arial"/>
+              <w:szCs w:val="18"/>
+            </w:rPr>
+            <w:t>TMP:September</w:t>
+          </w:r>
+          <w:proofErr w:type="spellEnd"/>
+          <w:r>
+            <w:rPr>
+              <w:rFonts w:cs="Arial"/>
+              <w:szCs w:val="18"/>
+            </w:rPr>
+            <w:t xml:space="preserve"> 30,2011</w:t>
           </w:r>
         </w:p>
       </w:tc>
@@ -13318,7 +15601,7 @@
               <w:noProof/>
               <w:szCs w:val="18"/>
             </w:rPr>
-            <w:t>18</w:t>
+            <w:t>20</w:t>
           </w:r>
           <w:r>
             <w:rPr>
@@ -14471,7 +16754,6 @@
   <w:style w:type="character" w:default="1" w:styleId="DefaultParagraphFont">
     <w:name w:val="Default Paragraph Font"/>
     <w:uiPriority w:val="1"/>
-    <w:semiHidden/>
     <w:unhideWhenUsed/>
   </w:style>
   <w:style w:type="table" w:default="1" w:styleId="TableNormal">

</xml_diff>